<commit_message>
Login and Register , Table Class Methods Updated
</commit_message>
<xml_diff>
--- a/Web Wallet Report Fragments/NEW/Web Wallet Report Sem-6.docx
+++ b/Web Wallet Report Fragments/NEW/Web Wallet Report Sem-6.docx
@@ -678,6 +678,7 @@
               <w:u w:val="single"/>
             </w:rPr>
           </w:pPr>
+          <w:proofErr w:type="gramStart"/>
           <w:r>
             <w:rPr>
               <w:rFonts w:ascii="Clash Display" w:hAnsi="Clash Display"/>
@@ -699,7 +700,19 @@
               <w:szCs w:val="96"/>
               <w:u w:val="single"/>
             </w:rPr>
-            <w:t>hapter 1</w:t>
+            <w:t>hapter</w:t>
+          </w:r>
+          <w:proofErr w:type="gramEnd"/>
+          <w:r>
+            <w:rPr>
+              <w:rFonts w:ascii="Clash Display" w:hAnsi="Clash Display"/>
+              <w:b/>
+              <w:bCs/>
+              <w:sz w:val="96"/>
+              <w:szCs w:val="96"/>
+              <w:u w:val="single"/>
+            </w:rPr>
+            <w:t xml:space="preserve"> 1</w:t>
           </w:r>
           <w:r>
             <w:rPr>
@@ -1526,6 +1539,7 @@
               <w:szCs w:val="56"/>
             </w:rPr>
           </w:pPr>
+          <w:proofErr w:type="gramStart"/>
           <w:r>
             <w:rPr>
               <w:rFonts w:ascii="Clash Display" w:hAnsi="Clash Display"/>
@@ -1535,7 +1549,18 @@
               <w:szCs w:val="56"/>
             </w:rPr>
             <w:lastRenderedPageBreak/>
-            <w:t>Chapter:-1</w:t>
+            <w:t>Chapter:-</w:t>
+          </w:r>
+          <w:proofErr w:type="gramEnd"/>
+          <w:r>
+            <w:rPr>
+              <w:rFonts w:ascii="Clash Display" w:hAnsi="Clash Display"/>
+              <w:b/>
+              <w:bCs/>
+              <w:sz w:val="56"/>
+              <w:szCs w:val="56"/>
+            </w:rPr>
+            <w:t>1</w:t>
           </w:r>
         </w:p>
         <w:p>
@@ -1551,6 +1576,7 @@
               <w:u w:val="single"/>
             </w:rPr>
           </w:pPr>
+          <w:proofErr w:type="gramStart"/>
           <w:r>
             <w:rPr>
               <w:rFonts w:ascii="Clash Display" w:hAnsi="Clash Display"/>
@@ -1560,8 +1586,9 @@
               <w:szCs w:val="56"/>
               <w:u w:val="single"/>
             </w:rPr>
-            <w:t>Introduction</w:t>
+            <w:t>Introduction  &amp;</w:t>
           </w:r>
+          <w:proofErr w:type="gramEnd"/>
           <w:r>
             <w:rPr>
               <w:rFonts w:ascii="Clash Display" w:hAnsi="Clash Display"/>
@@ -1571,51 +1598,7 @@
               <w:szCs w:val="56"/>
               <w:u w:val="single"/>
             </w:rPr>
-            <w:t xml:space="preserve">  </w:t>
-          </w:r>
-          <w:r>
-            <w:rPr>
-              <w:rFonts w:ascii="Clash Display" w:hAnsi="Clash Display"/>
-              <w:b/>
-              <w:bCs/>
-              <w:sz w:val="56"/>
-              <w:szCs w:val="56"/>
-              <w:u w:val="single"/>
-            </w:rPr>
-            <w:t>&amp;</w:t>
-          </w:r>
-          <w:r>
-            <w:rPr>
-              <w:rFonts w:ascii="Clash Display" w:hAnsi="Clash Display"/>
-              <w:b/>
-              <w:bCs/>
-              <w:sz w:val="56"/>
-              <w:szCs w:val="56"/>
-              <w:u w:val="single"/>
-            </w:rPr>
-            <w:t xml:space="preserve"> </w:t>
-          </w:r>
-          <w:r>
-            <w:rPr>
-              <w:rFonts w:ascii="Clash Display" w:hAnsi="Clash Display"/>
-              <w:b/>
-              <w:bCs/>
-              <w:sz w:val="56"/>
-              <w:szCs w:val="56"/>
-              <w:u w:val="single"/>
-            </w:rPr>
-            <w:t>Conclusion</w:t>
-          </w:r>
-          <w:r>
-            <w:rPr>
-              <w:rFonts w:ascii="Clash Display" w:hAnsi="Clash Display"/>
-              <w:b/>
-              <w:bCs/>
-              <w:sz w:val="56"/>
-              <w:szCs w:val="56"/>
-              <w:u w:val="single"/>
-            </w:rPr>
-            <w:t>.</w:t>
+            <w:t xml:space="preserve"> Conclusion.</w:t>
           </w:r>
         </w:p>
         <w:p>
@@ -1641,6 +1624,7 @@
               <w:szCs w:val="36"/>
             </w:rPr>
           </w:pPr>
+          <w:proofErr w:type="gramStart"/>
           <w:r>
             <w:rPr>
               <w:rFonts w:ascii="Clash Display" w:hAnsi="Clash Display"/>
@@ -1659,7 +1643,18 @@
               <w:sz w:val="36"/>
               <w:szCs w:val="36"/>
             </w:rPr>
-            <w:t xml:space="preserve"> :-</w:t>
+            <w:t xml:space="preserve"> :</w:t>
+          </w:r>
+          <w:proofErr w:type="gramEnd"/>
+          <w:r>
+            <w:rPr>
+              <w:rFonts w:ascii="Clash Display" w:hAnsi="Clash Display"/>
+              <w:b/>
+              <w:bCs/>
+              <w:sz w:val="36"/>
+              <w:szCs w:val="36"/>
+            </w:rPr>
+            <w:t>-</w:t>
           </w:r>
         </w:p>
         <w:p>
@@ -1739,17 +1734,39 @@
           <w:sz w:val="36"/>
           <w:szCs w:val="36"/>
         </w:rPr>
-        <w:t xml:space="preserve"> Semester 5</w:t>
-      </w:r>
-      <w:r>
-        <w:rPr>
-          <w:rFonts w:ascii="Clash Display" w:hAnsi="Clash Display"/>
-          <w:b/>
-          <w:bCs/>
-          <w:sz w:val="36"/>
-          <w:szCs w:val="36"/>
-        </w:rPr>
-        <w:t xml:space="preserve"> :-</w:t>
+        <w:t xml:space="preserve"> Semester </w:t>
+      </w:r>
+      <w:proofErr w:type="gramStart"/>
+      <w:r>
+        <w:rPr>
+          <w:rFonts w:ascii="Clash Display" w:hAnsi="Clash Display"/>
+          <w:b/>
+          <w:bCs/>
+          <w:sz w:val="36"/>
+          <w:szCs w:val="36"/>
+        </w:rPr>
+        <w:t>5</w:t>
+      </w:r>
+      <w:r>
+        <w:rPr>
+          <w:rFonts w:ascii="Clash Display" w:hAnsi="Clash Display"/>
+          <w:b/>
+          <w:bCs/>
+          <w:sz w:val="36"/>
+          <w:szCs w:val="36"/>
+        </w:rPr>
+        <w:t xml:space="preserve"> :</w:t>
+      </w:r>
+      <w:proofErr w:type="gramEnd"/>
+      <w:r>
+        <w:rPr>
+          <w:rFonts w:ascii="Clash Display" w:hAnsi="Clash Display"/>
+          <w:b/>
+          <w:bCs/>
+          <w:sz w:val="36"/>
+          <w:szCs w:val="36"/>
+        </w:rPr>
+        <w:t>-</w:t>
       </w:r>
     </w:p>
     <w:p>
@@ -1818,17 +1835,39 @@
           <w:sz w:val="36"/>
           <w:szCs w:val="36"/>
         </w:rPr>
-        <w:t>Progress on Admin Panel</w:t>
-      </w:r>
-      <w:r>
-        <w:rPr>
-          <w:rFonts w:ascii="Clash Display" w:hAnsi="Clash Display"/>
-          <w:b/>
-          <w:bCs/>
-          <w:sz w:val="36"/>
-          <w:szCs w:val="36"/>
-        </w:rPr>
-        <w:t xml:space="preserve">  :-</w:t>
+        <w:t xml:space="preserve">Progress on Admin </w:t>
+      </w:r>
+      <w:proofErr w:type="gramStart"/>
+      <w:r>
+        <w:rPr>
+          <w:rFonts w:ascii="Clash Display" w:hAnsi="Clash Display"/>
+          <w:b/>
+          <w:bCs/>
+          <w:sz w:val="36"/>
+          <w:szCs w:val="36"/>
+        </w:rPr>
+        <w:t>Panel</w:t>
+      </w:r>
+      <w:r>
+        <w:rPr>
+          <w:rFonts w:ascii="Clash Display" w:hAnsi="Clash Display"/>
+          <w:b/>
+          <w:bCs/>
+          <w:sz w:val="36"/>
+          <w:szCs w:val="36"/>
+        </w:rPr>
+        <w:t xml:space="preserve">  :</w:t>
+      </w:r>
+      <w:proofErr w:type="gramEnd"/>
+      <w:r>
+        <w:rPr>
+          <w:rFonts w:ascii="Clash Display" w:hAnsi="Clash Display"/>
+          <w:b/>
+          <w:bCs/>
+          <w:sz w:val="36"/>
+          <w:szCs w:val="36"/>
+        </w:rPr>
+        <w:t>-</w:t>
       </w:r>
     </w:p>
     <w:p>
@@ -1907,17 +1946,39 @@
           <w:sz w:val="36"/>
           <w:szCs w:val="36"/>
         </w:rPr>
-        <w:t>Analysis and Reflection</w:t>
-      </w:r>
-      <w:r>
-        <w:rPr>
-          <w:rFonts w:ascii="Clash Display" w:hAnsi="Clash Display"/>
-          <w:b/>
-          <w:bCs/>
-          <w:sz w:val="36"/>
-          <w:szCs w:val="36"/>
-        </w:rPr>
-        <w:t xml:space="preserve"> :-</w:t>
+        <w:t xml:space="preserve">Analysis and </w:t>
+      </w:r>
+      <w:proofErr w:type="gramStart"/>
+      <w:r>
+        <w:rPr>
+          <w:rFonts w:ascii="Clash Display" w:hAnsi="Clash Display"/>
+          <w:b/>
+          <w:bCs/>
+          <w:sz w:val="36"/>
+          <w:szCs w:val="36"/>
+        </w:rPr>
+        <w:t>Reflection</w:t>
+      </w:r>
+      <w:r>
+        <w:rPr>
+          <w:rFonts w:ascii="Clash Display" w:hAnsi="Clash Display"/>
+          <w:b/>
+          <w:bCs/>
+          <w:sz w:val="36"/>
+          <w:szCs w:val="36"/>
+        </w:rPr>
+        <w:t xml:space="preserve"> :</w:t>
+      </w:r>
+      <w:proofErr w:type="gramEnd"/>
+      <w:r>
+        <w:rPr>
+          <w:rFonts w:ascii="Clash Display" w:hAnsi="Clash Display"/>
+          <w:b/>
+          <w:bCs/>
+          <w:sz w:val="36"/>
+          <w:szCs w:val="36"/>
+        </w:rPr>
+        <w:t>-</w:t>
       </w:r>
     </w:p>
     <w:p>
@@ -1997,6 +2058,7 @@
           <w:szCs w:val="36"/>
         </w:rPr>
       </w:pPr>
+      <w:proofErr w:type="gramStart"/>
       <w:r>
         <w:rPr>
           <w:rFonts w:ascii="Clash Display" w:hAnsi="Clash Display"/>
@@ -2015,7 +2077,18 @@
           <w:sz w:val="36"/>
           <w:szCs w:val="36"/>
         </w:rPr>
-        <w:t xml:space="preserve"> :-</w:t>
+        <w:t xml:space="preserve"> :</w:t>
+      </w:r>
+      <w:proofErr w:type="gramEnd"/>
+      <w:r>
+        <w:rPr>
+          <w:rFonts w:ascii="Clash Display" w:hAnsi="Clash Display"/>
+          <w:b/>
+          <w:bCs/>
+          <w:sz w:val="36"/>
+          <w:szCs w:val="36"/>
+        </w:rPr>
+        <w:t>-</w:t>
       </w:r>
     </w:p>
     <w:p>
@@ -2073,6 +2146,7 @@
           <w:u w:val="single"/>
         </w:rPr>
       </w:pPr>
+      <w:proofErr w:type="gramStart"/>
       <w:r>
         <w:rPr>
           <w:rFonts w:ascii="Clash Display" w:hAnsi="Clash Display"/>
@@ -2083,7 +2157,19 @@
           <w:u w:val="single"/>
         </w:rPr>
         <w:lastRenderedPageBreak/>
-        <w:t xml:space="preserve">-:Chapter </w:t>
+        <w:t>-:Chapter</w:t>
+      </w:r>
+      <w:proofErr w:type="gramEnd"/>
+      <w:r>
+        <w:rPr>
+          <w:rFonts w:ascii="Clash Display" w:hAnsi="Clash Display"/>
+          <w:b/>
+          <w:bCs/>
+          <w:sz w:val="96"/>
+          <w:szCs w:val="96"/>
+          <w:u w:val="single"/>
+        </w:rPr>
+        <w:t xml:space="preserve"> </w:t>
       </w:r>
       <w:r>
         <w:rPr>
@@ -3110,23 +3196,7 @@
                       <w:sz w:val="32"/>
                       <w:szCs w:val="32"/>
                     </w:rPr>
-                    <w:t xml:space="preserve">Main </w:t>
-                  </w:r>
-                  <w:r>
-                    <w:rPr>
-                      <w:rFonts w:ascii="Clash Display" w:hAnsi="Clash Display"/>
-                      <w:sz w:val="32"/>
-                      <w:szCs w:val="32"/>
-                    </w:rPr>
-                    <w:t>(User)</w:t>
-                  </w:r>
-                  <w:r>
-                    <w:rPr>
-                      <w:rFonts w:ascii="Clash Display" w:hAnsi="Clash Display"/>
-                      <w:sz w:val="32"/>
-                      <w:szCs w:val="32"/>
-                    </w:rPr>
-                    <w:t xml:space="preserve"> Table </w:t>
+                    <w:t xml:space="preserve">Main (User) Table </w:t>
                   </w:r>
                 </w:p>
               </w:tc>
@@ -3655,6 +3725,7 @@
           <w:szCs w:val="56"/>
         </w:rPr>
       </w:pPr>
+      <w:proofErr w:type="gramStart"/>
       <w:r>
         <w:rPr>
           <w:rFonts w:ascii="Clash Display" w:hAnsi="Clash Display"/>
@@ -3666,6 +3737,7 @@
         <w:lastRenderedPageBreak/>
         <w:t>Chapter:-</w:t>
       </w:r>
+      <w:proofErr w:type="gramEnd"/>
       <w:r>
         <w:rPr>
           <w:rFonts w:ascii="Clash Display" w:hAnsi="Clash Display"/>
@@ -3734,15 +3806,27 @@
           <w:szCs w:val="36"/>
         </w:rPr>
       </w:pPr>
-      <w:r>
-        <w:rPr>
-          <w:rFonts w:ascii="Clash Display" w:hAnsi="Clash Display"/>
-          <w:b/>
-          <w:bCs/>
-          <w:sz w:val="36"/>
-          <w:szCs w:val="36"/>
-        </w:rPr>
-        <w:t>Introduction :-</w:t>
+      <w:proofErr w:type="gramStart"/>
+      <w:r>
+        <w:rPr>
+          <w:rFonts w:ascii="Clash Display" w:hAnsi="Clash Display"/>
+          <w:b/>
+          <w:bCs/>
+          <w:sz w:val="36"/>
+          <w:szCs w:val="36"/>
+        </w:rPr>
+        <w:t>Introduction :</w:t>
+      </w:r>
+      <w:proofErr w:type="gramEnd"/>
+      <w:r>
+        <w:rPr>
+          <w:rFonts w:ascii="Clash Display" w:hAnsi="Clash Display"/>
+          <w:b/>
+          <w:bCs/>
+          <w:sz w:val="36"/>
+          <w:szCs w:val="36"/>
+        </w:rPr>
+        <w:t>-</w:t>
       </w:r>
     </w:p>
     <w:p>
@@ -3783,7 +3867,29 @@
           <w:sz w:val="36"/>
           <w:szCs w:val="36"/>
         </w:rPr>
-        <w:t>Database Design :-</w:t>
+        <w:t xml:space="preserve">Database </w:t>
+      </w:r>
+      <w:proofErr w:type="gramStart"/>
+      <w:r>
+        <w:rPr>
+          <w:rFonts w:ascii="Clash Display" w:hAnsi="Clash Display"/>
+          <w:b/>
+          <w:bCs/>
+          <w:sz w:val="36"/>
+          <w:szCs w:val="36"/>
+        </w:rPr>
+        <w:t>Design :</w:t>
+      </w:r>
+      <w:proofErr w:type="gramEnd"/>
+      <w:r>
+        <w:rPr>
+          <w:rFonts w:ascii="Clash Display" w:hAnsi="Clash Display"/>
+          <w:b/>
+          <w:bCs/>
+          <w:sz w:val="36"/>
+          <w:szCs w:val="36"/>
+        </w:rPr>
+        <w:t>-</w:t>
       </w:r>
     </w:p>
     <w:p>
@@ -3824,17 +3930,39 @@
           <w:sz w:val="36"/>
           <w:szCs w:val="36"/>
         </w:rPr>
-        <w:t>Admin Table</w:t>
-      </w:r>
-      <w:r>
-        <w:rPr>
-          <w:rFonts w:ascii="Clash Display" w:hAnsi="Clash Display"/>
-          <w:b/>
-          <w:bCs/>
-          <w:sz w:val="36"/>
-          <w:szCs w:val="36"/>
-        </w:rPr>
-        <w:t xml:space="preserve"> :-</w:t>
+        <w:t xml:space="preserve">Admin </w:t>
+      </w:r>
+      <w:proofErr w:type="gramStart"/>
+      <w:r>
+        <w:rPr>
+          <w:rFonts w:ascii="Clash Display" w:hAnsi="Clash Display"/>
+          <w:b/>
+          <w:bCs/>
+          <w:sz w:val="36"/>
+          <w:szCs w:val="36"/>
+        </w:rPr>
+        <w:t>Table</w:t>
+      </w:r>
+      <w:r>
+        <w:rPr>
+          <w:rFonts w:ascii="Clash Display" w:hAnsi="Clash Display"/>
+          <w:b/>
+          <w:bCs/>
+          <w:sz w:val="36"/>
+          <w:szCs w:val="36"/>
+        </w:rPr>
+        <w:t xml:space="preserve"> :</w:t>
+      </w:r>
+      <w:proofErr w:type="gramEnd"/>
+      <w:r>
+        <w:rPr>
+          <w:rFonts w:ascii="Clash Display" w:hAnsi="Clash Display"/>
+          <w:b/>
+          <w:bCs/>
+          <w:sz w:val="36"/>
+          <w:szCs w:val="36"/>
+        </w:rPr>
+        <w:t>-</w:t>
       </w:r>
     </w:p>
     <w:p>
@@ -3919,27 +4047,39 @@
           <w:sz w:val="36"/>
           <w:szCs w:val="36"/>
         </w:rPr>
-        <w:t>Comment</w:t>
-      </w:r>
-      <w:r>
-        <w:rPr>
-          <w:rFonts w:ascii="Clash Display" w:hAnsi="Clash Display"/>
-          <w:b/>
-          <w:bCs/>
-          <w:sz w:val="36"/>
-          <w:szCs w:val="36"/>
-        </w:rPr>
-        <w:t xml:space="preserve"> Table</w:t>
-      </w:r>
-      <w:r>
-        <w:rPr>
-          <w:rFonts w:ascii="Clash Display" w:hAnsi="Clash Display"/>
-          <w:b/>
-          <w:bCs/>
-          <w:sz w:val="36"/>
-          <w:szCs w:val="36"/>
-        </w:rPr>
-        <w:t xml:space="preserve"> :-</w:t>
+        <w:t xml:space="preserve">Comment </w:t>
+      </w:r>
+      <w:proofErr w:type="gramStart"/>
+      <w:r>
+        <w:rPr>
+          <w:rFonts w:ascii="Clash Display" w:hAnsi="Clash Display"/>
+          <w:b/>
+          <w:bCs/>
+          <w:sz w:val="36"/>
+          <w:szCs w:val="36"/>
+        </w:rPr>
+        <w:t>Table</w:t>
+      </w:r>
+      <w:r>
+        <w:rPr>
+          <w:rFonts w:ascii="Clash Display" w:hAnsi="Clash Display"/>
+          <w:b/>
+          <w:bCs/>
+          <w:sz w:val="36"/>
+          <w:szCs w:val="36"/>
+        </w:rPr>
+        <w:t xml:space="preserve"> :</w:t>
+      </w:r>
+      <w:proofErr w:type="gramEnd"/>
+      <w:r>
+        <w:rPr>
+          <w:rFonts w:ascii="Clash Display" w:hAnsi="Clash Display"/>
+          <w:b/>
+          <w:bCs/>
+          <w:sz w:val="36"/>
+          <w:szCs w:val="36"/>
+        </w:rPr>
+        <w:t>-</w:t>
       </w:r>
     </w:p>
     <w:p>
@@ -4024,27 +4164,39 @@
           <w:sz w:val="36"/>
           <w:szCs w:val="36"/>
         </w:rPr>
-        <w:t>Deleted Accounts</w:t>
-      </w:r>
-      <w:r>
-        <w:rPr>
-          <w:rFonts w:ascii="Clash Display" w:hAnsi="Clash Display"/>
-          <w:b/>
-          <w:bCs/>
-          <w:sz w:val="36"/>
-          <w:szCs w:val="36"/>
-        </w:rPr>
-        <w:t xml:space="preserve"> Table</w:t>
-      </w:r>
-      <w:r>
-        <w:rPr>
-          <w:rFonts w:ascii="Clash Display" w:hAnsi="Clash Display"/>
-          <w:b/>
-          <w:bCs/>
-          <w:sz w:val="36"/>
-          <w:szCs w:val="36"/>
-        </w:rPr>
-        <w:t xml:space="preserve"> :-</w:t>
+        <w:t xml:space="preserve">Deleted Accounts </w:t>
+      </w:r>
+      <w:proofErr w:type="gramStart"/>
+      <w:r>
+        <w:rPr>
+          <w:rFonts w:ascii="Clash Display" w:hAnsi="Clash Display"/>
+          <w:b/>
+          <w:bCs/>
+          <w:sz w:val="36"/>
+          <w:szCs w:val="36"/>
+        </w:rPr>
+        <w:t>Table</w:t>
+      </w:r>
+      <w:r>
+        <w:rPr>
+          <w:rFonts w:ascii="Clash Display" w:hAnsi="Clash Display"/>
+          <w:b/>
+          <w:bCs/>
+          <w:sz w:val="36"/>
+          <w:szCs w:val="36"/>
+        </w:rPr>
+        <w:t xml:space="preserve"> :</w:t>
+      </w:r>
+      <w:proofErr w:type="gramEnd"/>
+      <w:r>
+        <w:rPr>
+          <w:rFonts w:ascii="Clash Display" w:hAnsi="Clash Display"/>
+          <w:b/>
+          <w:bCs/>
+          <w:sz w:val="36"/>
+          <w:szCs w:val="36"/>
+        </w:rPr>
+        <w:t>-</w:t>
       </w:r>
     </w:p>
     <w:p>
@@ -4141,27 +4293,39 @@
           <w:szCs w:val="36"/>
         </w:rPr>
         <w:lastRenderedPageBreak/>
-        <w:t>Loan</w:t>
-      </w:r>
-      <w:r>
-        <w:rPr>
-          <w:rFonts w:ascii="Clash Display" w:hAnsi="Clash Display"/>
-          <w:b/>
-          <w:bCs/>
-          <w:sz w:val="36"/>
-          <w:szCs w:val="36"/>
-        </w:rPr>
-        <w:t xml:space="preserve"> Table</w:t>
-      </w:r>
-      <w:r>
-        <w:rPr>
-          <w:rFonts w:ascii="Clash Display" w:hAnsi="Clash Display"/>
-          <w:b/>
-          <w:bCs/>
-          <w:sz w:val="36"/>
-          <w:szCs w:val="36"/>
-        </w:rPr>
-        <w:t xml:space="preserve"> :-</w:t>
+        <w:t xml:space="preserve">Loan </w:t>
+      </w:r>
+      <w:proofErr w:type="gramStart"/>
+      <w:r>
+        <w:rPr>
+          <w:rFonts w:ascii="Clash Display" w:hAnsi="Clash Display"/>
+          <w:b/>
+          <w:bCs/>
+          <w:sz w:val="36"/>
+          <w:szCs w:val="36"/>
+        </w:rPr>
+        <w:t>Table</w:t>
+      </w:r>
+      <w:r>
+        <w:rPr>
+          <w:rFonts w:ascii="Clash Display" w:hAnsi="Clash Display"/>
+          <w:b/>
+          <w:bCs/>
+          <w:sz w:val="36"/>
+          <w:szCs w:val="36"/>
+        </w:rPr>
+        <w:t xml:space="preserve"> :</w:t>
+      </w:r>
+      <w:proofErr w:type="gramEnd"/>
+      <w:r>
+        <w:rPr>
+          <w:rFonts w:ascii="Clash Display" w:hAnsi="Clash Display"/>
+          <w:b/>
+          <w:bCs/>
+          <w:sz w:val="36"/>
+          <w:szCs w:val="36"/>
+        </w:rPr>
+        <w:t>-</w:t>
       </w:r>
     </w:p>
     <w:p>
@@ -4300,27 +4464,39 @@
           <w:sz w:val="36"/>
           <w:szCs w:val="36"/>
         </w:rPr>
-        <w:t>Loan Packages</w:t>
-      </w:r>
-      <w:r>
-        <w:rPr>
-          <w:rFonts w:ascii="Clash Display" w:hAnsi="Clash Display"/>
-          <w:b/>
-          <w:bCs/>
-          <w:sz w:val="36"/>
-          <w:szCs w:val="36"/>
-        </w:rPr>
-        <w:t xml:space="preserve"> Table</w:t>
-      </w:r>
-      <w:r>
-        <w:rPr>
-          <w:rFonts w:ascii="Clash Display" w:hAnsi="Clash Display"/>
-          <w:b/>
-          <w:bCs/>
-          <w:sz w:val="36"/>
-          <w:szCs w:val="36"/>
-        </w:rPr>
-        <w:t xml:space="preserve"> :-</w:t>
+        <w:t xml:space="preserve">Loan Packages </w:t>
+      </w:r>
+      <w:proofErr w:type="gramStart"/>
+      <w:r>
+        <w:rPr>
+          <w:rFonts w:ascii="Clash Display" w:hAnsi="Clash Display"/>
+          <w:b/>
+          <w:bCs/>
+          <w:sz w:val="36"/>
+          <w:szCs w:val="36"/>
+        </w:rPr>
+        <w:t>Table</w:t>
+      </w:r>
+      <w:r>
+        <w:rPr>
+          <w:rFonts w:ascii="Clash Display" w:hAnsi="Clash Display"/>
+          <w:b/>
+          <w:bCs/>
+          <w:sz w:val="36"/>
+          <w:szCs w:val="36"/>
+        </w:rPr>
+        <w:t xml:space="preserve"> :</w:t>
+      </w:r>
+      <w:proofErr w:type="gramEnd"/>
+      <w:r>
+        <w:rPr>
+          <w:rFonts w:ascii="Clash Display" w:hAnsi="Clash Display"/>
+          <w:b/>
+          <w:bCs/>
+          <w:sz w:val="36"/>
+          <w:szCs w:val="36"/>
+        </w:rPr>
+        <w:t>-</w:t>
       </w:r>
     </w:p>
     <w:p>
@@ -4454,27 +4630,39 @@
           <w:szCs w:val="36"/>
         </w:rPr>
         <w:lastRenderedPageBreak/>
-        <w:t>Main (User)</w:t>
-      </w:r>
-      <w:r>
-        <w:rPr>
-          <w:rFonts w:ascii="Clash Display" w:hAnsi="Clash Display"/>
-          <w:b/>
-          <w:bCs/>
-          <w:sz w:val="36"/>
-          <w:szCs w:val="36"/>
-        </w:rPr>
-        <w:t xml:space="preserve"> Table</w:t>
-      </w:r>
-      <w:r>
-        <w:rPr>
-          <w:rFonts w:ascii="Clash Display" w:hAnsi="Clash Display"/>
-          <w:b/>
-          <w:bCs/>
-          <w:sz w:val="36"/>
-          <w:szCs w:val="36"/>
-        </w:rPr>
-        <w:t xml:space="preserve"> :-</w:t>
+        <w:t xml:space="preserve">Main (User) </w:t>
+      </w:r>
+      <w:proofErr w:type="gramStart"/>
+      <w:r>
+        <w:rPr>
+          <w:rFonts w:ascii="Clash Display" w:hAnsi="Clash Display"/>
+          <w:b/>
+          <w:bCs/>
+          <w:sz w:val="36"/>
+          <w:szCs w:val="36"/>
+        </w:rPr>
+        <w:t>Table</w:t>
+      </w:r>
+      <w:r>
+        <w:rPr>
+          <w:rFonts w:ascii="Clash Display" w:hAnsi="Clash Display"/>
+          <w:b/>
+          <w:bCs/>
+          <w:sz w:val="36"/>
+          <w:szCs w:val="36"/>
+        </w:rPr>
+        <w:t xml:space="preserve"> :</w:t>
+      </w:r>
+      <w:proofErr w:type="gramEnd"/>
+      <w:r>
+        <w:rPr>
+          <w:rFonts w:ascii="Clash Display" w:hAnsi="Clash Display"/>
+          <w:b/>
+          <w:bCs/>
+          <w:sz w:val="36"/>
+          <w:szCs w:val="36"/>
+        </w:rPr>
+        <w:t>-</w:t>
       </w:r>
     </w:p>
     <w:p>
@@ -4610,27 +4798,39 @@
           <w:sz w:val="36"/>
           <w:szCs w:val="36"/>
         </w:rPr>
-        <w:t>Notifications</w:t>
-      </w:r>
-      <w:r>
-        <w:rPr>
-          <w:rFonts w:ascii="Clash Display" w:hAnsi="Clash Display"/>
-          <w:b/>
-          <w:bCs/>
-          <w:sz w:val="36"/>
-          <w:szCs w:val="36"/>
-        </w:rPr>
-        <w:t xml:space="preserve"> Table</w:t>
-      </w:r>
-      <w:r>
-        <w:rPr>
-          <w:rFonts w:ascii="Clash Display" w:hAnsi="Clash Display"/>
-          <w:b/>
-          <w:bCs/>
-          <w:sz w:val="36"/>
-          <w:szCs w:val="36"/>
-        </w:rPr>
-        <w:t xml:space="preserve"> :-</w:t>
+        <w:t xml:space="preserve">Notifications </w:t>
+      </w:r>
+      <w:proofErr w:type="gramStart"/>
+      <w:r>
+        <w:rPr>
+          <w:rFonts w:ascii="Clash Display" w:hAnsi="Clash Display"/>
+          <w:b/>
+          <w:bCs/>
+          <w:sz w:val="36"/>
+          <w:szCs w:val="36"/>
+        </w:rPr>
+        <w:t>Table</w:t>
+      </w:r>
+      <w:r>
+        <w:rPr>
+          <w:rFonts w:ascii="Clash Display" w:hAnsi="Clash Display"/>
+          <w:b/>
+          <w:bCs/>
+          <w:sz w:val="36"/>
+          <w:szCs w:val="36"/>
+        </w:rPr>
+        <w:t xml:space="preserve"> :</w:t>
+      </w:r>
+      <w:proofErr w:type="gramEnd"/>
+      <w:r>
+        <w:rPr>
+          <w:rFonts w:ascii="Clash Display" w:hAnsi="Clash Display"/>
+          <w:b/>
+          <w:bCs/>
+          <w:sz w:val="36"/>
+          <w:szCs w:val="36"/>
+        </w:rPr>
+        <w:t>-</w:t>
       </w:r>
     </w:p>
     <w:p>
@@ -4716,27 +4916,39 @@
           <w:szCs w:val="36"/>
         </w:rPr>
         <w:lastRenderedPageBreak/>
-        <w:t>Recovery</w:t>
-      </w:r>
-      <w:r>
-        <w:rPr>
-          <w:rFonts w:ascii="Clash Display" w:hAnsi="Clash Display"/>
-          <w:b/>
-          <w:bCs/>
-          <w:sz w:val="36"/>
-          <w:szCs w:val="36"/>
-        </w:rPr>
-        <w:t xml:space="preserve"> Table</w:t>
-      </w:r>
-      <w:r>
-        <w:rPr>
-          <w:rFonts w:ascii="Clash Display" w:hAnsi="Clash Display"/>
-          <w:b/>
-          <w:bCs/>
-          <w:sz w:val="36"/>
-          <w:szCs w:val="36"/>
-        </w:rPr>
-        <w:t xml:space="preserve"> :-</w:t>
+        <w:t xml:space="preserve">Recovery </w:t>
+      </w:r>
+      <w:proofErr w:type="gramStart"/>
+      <w:r>
+        <w:rPr>
+          <w:rFonts w:ascii="Clash Display" w:hAnsi="Clash Display"/>
+          <w:b/>
+          <w:bCs/>
+          <w:sz w:val="36"/>
+          <w:szCs w:val="36"/>
+        </w:rPr>
+        <w:t>Table</w:t>
+      </w:r>
+      <w:r>
+        <w:rPr>
+          <w:rFonts w:ascii="Clash Display" w:hAnsi="Clash Display"/>
+          <w:b/>
+          <w:bCs/>
+          <w:sz w:val="36"/>
+          <w:szCs w:val="36"/>
+        </w:rPr>
+        <w:t xml:space="preserve"> :</w:t>
+      </w:r>
+      <w:proofErr w:type="gramEnd"/>
+      <w:r>
+        <w:rPr>
+          <w:rFonts w:ascii="Clash Display" w:hAnsi="Clash Display"/>
+          <w:b/>
+          <w:bCs/>
+          <w:sz w:val="36"/>
+          <w:szCs w:val="36"/>
+        </w:rPr>
+        <w:t>-</w:t>
       </w:r>
     </w:p>
     <w:p>
@@ -4821,27 +5033,39 @@
           <w:sz w:val="36"/>
           <w:szCs w:val="36"/>
         </w:rPr>
-        <w:t>Rewards</w:t>
-      </w:r>
-      <w:r>
-        <w:rPr>
-          <w:rFonts w:ascii="Clash Display" w:hAnsi="Clash Display"/>
-          <w:b/>
-          <w:bCs/>
-          <w:sz w:val="36"/>
-          <w:szCs w:val="36"/>
-        </w:rPr>
-        <w:t xml:space="preserve"> Table</w:t>
-      </w:r>
-      <w:r>
-        <w:rPr>
-          <w:rFonts w:ascii="Clash Display" w:hAnsi="Clash Display"/>
-          <w:b/>
-          <w:bCs/>
-          <w:sz w:val="36"/>
-          <w:szCs w:val="36"/>
-        </w:rPr>
-        <w:t xml:space="preserve"> :-</w:t>
+        <w:t xml:space="preserve">Rewards </w:t>
+      </w:r>
+      <w:proofErr w:type="gramStart"/>
+      <w:r>
+        <w:rPr>
+          <w:rFonts w:ascii="Clash Display" w:hAnsi="Clash Display"/>
+          <w:b/>
+          <w:bCs/>
+          <w:sz w:val="36"/>
+          <w:szCs w:val="36"/>
+        </w:rPr>
+        <w:t>Table</w:t>
+      </w:r>
+      <w:r>
+        <w:rPr>
+          <w:rFonts w:ascii="Clash Display" w:hAnsi="Clash Display"/>
+          <w:b/>
+          <w:bCs/>
+          <w:sz w:val="36"/>
+          <w:szCs w:val="36"/>
+        </w:rPr>
+        <w:t xml:space="preserve"> :</w:t>
+      </w:r>
+      <w:proofErr w:type="gramEnd"/>
+      <w:r>
+        <w:rPr>
+          <w:rFonts w:ascii="Clash Display" w:hAnsi="Clash Display"/>
+          <w:b/>
+          <w:bCs/>
+          <w:sz w:val="36"/>
+          <w:szCs w:val="36"/>
+        </w:rPr>
+        <w:t>-</w:t>
       </w:r>
     </w:p>
     <w:p>
@@ -4926,27 +5150,39 @@
           <w:sz w:val="36"/>
           <w:szCs w:val="36"/>
         </w:rPr>
-        <w:t>Transactions</w:t>
-      </w:r>
-      <w:r>
-        <w:rPr>
-          <w:rFonts w:ascii="Clash Display" w:hAnsi="Clash Display"/>
-          <w:b/>
-          <w:bCs/>
-          <w:sz w:val="36"/>
-          <w:szCs w:val="36"/>
-        </w:rPr>
-        <w:t xml:space="preserve"> Table</w:t>
-      </w:r>
-      <w:r>
-        <w:rPr>
-          <w:rFonts w:ascii="Clash Display" w:hAnsi="Clash Display"/>
-          <w:b/>
-          <w:bCs/>
-          <w:sz w:val="36"/>
-          <w:szCs w:val="36"/>
-        </w:rPr>
-        <w:t xml:space="preserve"> :-</w:t>
+        <w:t xml:space="preserve">Transactions </w:t>
+      </w:r>
+      <w:proofErr w:type="gramStart"/>
+      <w:r>
+        <w:rPr>
+          <w:rFonts w:ascii="Clash Display" w:hAnsi="Clash Display"/>
+          <w:b/>
+          <w:bCs/>
+          <w:sz w:val="36"/>
+          <w:szCs w:val="36"/>
+        </w:rPr>
+        <w:t>Table</w:t>
+      </w:r>
+      <w:r>
+        <w:rPr>
+          <w:rFonts w:ascii="Clash Display" w:hAnsi="Clash Display"/>
+          <w:b/>
+          <w:bCs/>
+          <w:sz w:val="36"/>
+          <w:szCs w:val="36"/>
+        </w:rPr>
+        <w:t xml:space="preserve"> :</w:t>
+      </w:r>
+      <w:proofErr w:type="gramEnd"/>
+      <w:r>
+        <w:rPr>
+          <w:rFonts w:ascii="Clash Display" w:hAnsi="Clash Display"/>
+          <w:b/>
+          <w:bCs/>
+          <w:sz w:val="36"/>
+          <w:szCs w:val="36"/>
+        </w:rPr>
+        <w:t>-</w:t>
       </w:r>
     </w:p>
     <w:p>
@@ -5025,6 +5261,7 @@
           <w:szCs w:val="36"/>
         </w:rPr>
       </w:pPr>
+      <w:proofErr w:type="gramStart"/>
       <w:r>
         <w:rPr>
           <w:rFonts w:ascii="Clash Display" w:hAnsi="Clash Display"/>
@@ -5035,6 +5272,7 @@
         </w:rPr>
         <w:t>Event:-</w:t>
       </w:r>
+      <w:proofErr w:type="gramEnd"/>
     </w:p>
     <w:p>
       <w:pPr>
@@ -5076,7 +5314,25 @@
           <w:sz w:val="32"/>
           <w:szCs w:val="32"/>
         </w:rPr>
-        <w:t>if a User Creates an Account and Does’nt Deposit Minimum Amount into his Account his Account Will be Soft Deleted.</w:t>
+        <w:t xml:space="preserve">if a User Creates an Account and </w:t>
+      </w:r>
+      <w:proofErr w:type="spellStart"/>
+      <w:r>
+        <w:rPr>
+          <w:rFonts w:ascii="Clash Display" w:hAnsi="Clash Display"/>
+          <w:sz w:val="32"/>
+          <w:szCs w:val="32"/>
+        </w:rPr>
+        <w:t>Does’nt</w:t>
+      </w:r>
+      <w:proofErr w:type="spellEnd"/>
+      <w:r>
+        <w:rPr>
+          <w:rFonts w:ascii="Clash Display" w:hAnsi="Clash Display"/>
+          <w:sz w:val="32"/>
+          <w:szCs w:val="32"/>
+        </w:rPr>
+        <w:t xml:space="preserve"> Deposit Minimum Amount into his Account his Account Will be Soft Deleted.</w:t>
       </w:r>
     </w:p>
     <w:p>
@@ -5128,6 +5384,7 @@
           <w:u w:val="single"/>
         </w:rPr>
       </w:pPr>
+      <w:proofErr w:type="gramStart"/>
       <w:r>
         <w:rPr>
           <w:rFonts w:ascii="Clash Display" w:hAnsi="Clash Display"/>
@@ -5138,7 +5395,19 @@
           <w:u w:val="single"/>
         </w:rPr>
         <w:lastRenderedPageBreak/>
-        <w:t xml:space="preserve">-:Chapter </w:t>
+        <w:t>-:Chapter</w:t>
+      </w:r>
+      <w:proofErr w:type="gramEnd"/>
+      <w:r>
+        <w:rPr>
+          <w:rFonts w:ascii="Clash Display" w:hAnsi="Clash Display"/>
+          <w:b/>
+          <w:bCs/>
+          <w:sz w:val="96"/>
+          <w:szCs w:val="96"/>
+          <w:u w:val="single"/>
+        </w:rPr>
+        <w:t xml:space="preserve"> </w:t>
       </w:r>
       <w:r>
         <w:rPr>
@@ -6191,6 +6460,7 @@
           <w:szCs w:val="56"/>
         </w:rPr>
       </w:pPr>
+      <w:proofErr w:type="gramStart"/>
       <w:r>
         <w:rPr>
           <w:rFonts w:ascii="Clash Display" w:hAnsi="Clash Display"/>
@@ -6202,6 +6472,7 @@
         <w:lastRenderedPageBreak/>
         <w:t>Chapter:-</w:t>
       </w:r>
+      <w:proofErr w:type="gramEnd"/>
       <w:r>
         <w:rPr>
           <w:rFonts w:ascii="Clash Display" w:hAnsi="Clash Display"/>
@@ -6261,15 +6532,51 @@
           <w:szCs w:val="36"/>
         </w:rPr>
       </w:pPr>
-      <w:r>
-        <w:rPr>
-          <w:rFonts w:ascii="Clash Display" w:hAnsi="Clash Display"/>
-          <w:b/>
-          <w:bCs/>
-          <w:sz w:val="36"/>
-          <w:szCs w:val="36"/>
-        </w:rPr>
-        <w:t>Web Design :-</w:t>
+    </w:p>
+    <w:p>
+      <w:pPr>
+        <w:tabs>
+          <w:tab w:val="left" w:pos="4092"/>
+        </w:tabs>
+        <w:rPr>
+          <w:rFonts w:ascii="Clash Display" w:hAnsi="Clash Display"/>
+          <w:b/>
+          <w:bCs/>
+          <w:sz w:val="36"/>
+          <w:szCs w:val="36"/>
+        </w:rPr>
+      </w:pPr>
+      <w:r>
+        <w:rPr>
+          <w:rFonts w:ascii="Clash Display" w:hAnsi="Clash Display"/>
+          <w:b/>
+          <w:bCs/>
+          <w:sz w:val="36"/>
+          <w:szCs w:val="36"/>
+        </w:rPr>
+        <w:t xml:space="preserve">Web </w:t>
+      </w:r>
+      <w:proofErr w:type="gramStart"/>
+      <w:r>
+        <w:rPr>
+          <w:rFonts w:ascii="Clash Display" w:hAnsi="Clash Display"/>
+          <w:b/>
+          <w:bCs/>
+          <w:sz w:val="36"/>
+          <w:szCs w:val="36"/>
+        </w:rPr>
+        <w:t>Design :</w:t>
+      </w:r>
+      <w:proofErr w:type="gramEnd"/>
+      <w:r>
+        <w:rPr>
+          <w:rFonts w:ascii="Clash Display" w:hAnsi="Clash Display"/>
+          <w:b/>
+          <w:bCs/>
+          <w:sz w:val="36"/>
+          <w:szCs w:val="36"/>
+        </w:rPr>
+        <w:t>-</w:t>
       </w:r>
     </w:p>
     <w:p>
@@ -6297,22 +6604,40 @@
           <w:sz w:val="32"/>
           <w:szCs w:val="32"/>
         </w:rPr>
-        <w:t>We designed our banking website with a clean and user-friendly interface. The website includes features such as user registration, login, account management, transaction history,  fund transfers</w:t>
-      </w:r>
+        <w:t xml:space="preserve">We designed our banking website with a clean and user-friendly interface. The website includes features such as user registration, login, account management, transaction </w:t>
+      </w:r>
+      <w:proofErr w:type="gramStart"/>
       <w:r>
         <w:rPr>
           <w:rFonts w:ascii="Clash Display" w:hAnsi="Clash Display"/>
           <w:sz w:val="32"/>
           <w:szCs w:val="32"/>
         </w:rPr>
-        <w:t>, Loan Application Form &amp; Dashboard</w:t>
-      </w:r>
+        <w:t>history,  fund</w:t>
+      </w:r>
+      <w:proofErr w:type="gramEnd"/>
       <w:r>
         <w:rPr>
           <w:rFonts w:ascii="Clash Display" w:hAnsi="Clash Display"/>
           <w:sz w:val="32"/>
           <w:szCs w:val="32"/>
         </w:rPr>
+        <w:t xml:space="preserve"> transfers</w:t>
+      </w:r>
+      <w:r>
+        <w:rPr>
+          <w:rFonts w:ascii="Clash Display" w:hAnsi="Clash Display"/>
+          <w:sz w:val="32"/>
+          <w:szCs w:val="32"/>
+        </w:rPr>
+        <w:t>, Loan Application Form &amp; Dashboard</w:t>
+      </w:r>
+      <w:r>
+        <w:rPr>
+          <w:rFonts w:ascii="Clash Display" w:hAnsi="Clash Display"/>
+          <w:sz w:val="32"/>
+          <w:szCs w:val="32"/>
+        </w:rPr>
         <w:t>. The images below provide a glimpse of our web design:</w:t>
       </w:r>
     </w:p>
@@ -6335,7 +6660,18 @@
           <w:sz w:val="36"/>
           <w:szCs w:val="36"/>
         </w:rPr>
-        <w:t>User End Designs</w:t>
+        <w:t xml:space="preserve">User End </w:t>
+      </w:r>
+      <w:proofErr w:type="gramStart"/>
+      <w:r>
+        <w:rPr>
+          <w:rFonts w:ascii="Clash Display" w:hAnsi="Clash Display"/>
+          <w:b/>
+          <w:bCs/>
+          <w:sz w:val="36"/>
+          <w:szCs w:val="36"/>
+        </w:rPr>
+        <w:t>Designs</w:t>
       </w:r>
       <w:r>
         <w:rPr>
@@ -6347,6 +6683,7 @@
         </w:rPr>
         <w:t>:-</w:t>
       </w:r>
+      <w:proofErr w:type="gramEnd"/>
     </w:p>
     <w:p>
       <w:pPr>
@@ -6359,26 +6696,963 @@
           <w:szCs w:val="36"/>
         </w:rPr>
       </w:pPr>
-      <w:r>
-        <w:rPr>
-          <w:rFonts w:ascii="Clash Display" w:hAnsi="Clash Display"/>
-          <w:b/>
-          <w:bCs/>
-          <w:sz w:val="36"/>
-          <w:szCs w:val="36"/>
-        </w:rPr>
-        <w:t>Welcome Page</w:t>
-      </w:r>
-      <w:r>
-        <w:rPr>
-          <w:rFonts w:ascii="Clash Display" w:hAnsi="Clash Display"/>
-          <w:b/>
-          <w:bCs/>
-          <w:sz w:val="36"/>
-          <w:szCs w:val="36"/>
-        </w:rPr>
-        <w:t xml:space="preserve"> :-</w:t>
-      </w:r>
+    </w:p>
+    <w:p>
+      <w:pPr>
+        <w:jc w:val="both"/>
+        <w:rPr>
+          <w:rFonts w:ascii="Clash Display" w:hAnsi="Clash Display"/>
+          <w:b/>
+          <w:bCs/>
+          <w:sz w:val="36"/>
+          <w:szCs w:val="36"/>
+        </w:rPr>
+      </w:pPr>
+      <w:r>
+        <w:rPr>
+          <w:rFonts w:ascii="Clash Display" w:hAnsi="Clash Display"/>
+          <w:b/>
+          <w:bCs/>
+          <w:sz w:val="36"/>
+          <w:szCs w:val="36"/>
+        </w:rPr>
+        <w:t xml:space="preserve">Welcome </w:t>
+      </w:r>
+      <w:proofErr w:type="gramStart"/>
+      <w:r>
+        <w:rPr>
+          <w:rFonts w:ascii="Clash Display" w:hAnsi="Clash Display"/>
+          <w:b/>
+          <w:bCs/>
+          <w:sz w:val="36"/>
+          <w:szCs w:val="36"/>
+        </w:rPr>
+        <w:t>Page</w:t>
+      </w:r>
+      <w:r>
+        <w:rPr>
+          <w:rFonts w:ascii="Clash Display" w:hAnsi="Clash Display"/>
+          <w:b/>
+          <w:bCs/>
+          <w:sz w:val="36"/>
+          <w:szCs w:val="36"/>
+        </w:rPr>
+        <w:t xml:space="preserve"> :</w:t>
+      </w:r>
+      <w:proofErr w:type="gramEnd"/>
+      <w:r>
+        <w:rPr>
+          <w:rFonts w:ascii="Clash Display" w:hAnsi="Clash Display"/>
+          <w:b/>
+          <w:bCs/>
+          <w:sz w:val="36"/>
+          <w:szCs w:val="36"/>
+        </w:rPr>
+        <w:t>-</w:t>
+      </w:r>
+    </w:p>
+    <w:p>
+      <w:pPr>
+        <w:jc w:val="both"/>
+        <w:rPr>
+          <w:rFonts w:ascii="Clash Display" w:hAnsi="Clash Display"/>
+          <w:b/>
+          <w:bCs/>
+          <w:sz w:val="36"/>
+          <w:szCs w:val="36"/>
+        </w:rPr>
+      </w:pPr>
+      <w:r>
+        <w:rPr>
+          <w:rFonts w:ascii="Clash Display" w:hAnsi="Clash Display"/>
+          <w:b/>
+          <w:bCs/>
+          <w:noProof/>
+          <w:sz w:val="36"/>
+          <w:szCs w:val="36"/>
+        </w:rPr>
+        <w:drawing>
+          <wp:inline distT="0" distB="0" distL="0" distR="0" wp14:anchorId="3A1DF4A3" wp14:editId="30944485">
+            <wp:extent cx="5943600" cy="2826808"/>
+            <wp:effectExtent l="0" t="0" r="0" b="0"/>
+            <wp:docPr id="61433580" name="Picture 1"/>
+            <wp:cNvGraphicFramePr>
+              <a:graphicFrameLocks xmlns:a="http://schemas.openxmlformats.org/drawingml/2006/main" noChangeAspect="1"/>
+            </wp:cNvGraphicFramePr>
+            <a:graphic xmlns:a="http://schemas.openxmlformats.org/drawingml/2006/main">
+              <a:graphicData uri="http://schemas.openxmlformats.org/drawingml/2006/picture">
+                <pic:pic xmlns:pic="http://schemas.openxmlformats.org/drawingml/2006/picture">
+                  <pic:nvPicPr>
+                    <pic:cNvPr id="61433580" name="Picture 61433580"/>
+                    <pic:cNvPicPr/>
+                  </pic:nvPicPr>
+                  <pic:blipFill rotWithShape="1">
+                    <a:blip r:embed="rId25" cstate="print">
+                      <a:extLst>
+                        <a:ext uri="{28A0092B-C50C-407E-A947-70E740481C1C}">
+                          <a14:useLocalDpi xmlns:a14="http://schemas.microsoft.com/office/drawing/2010/main" val="0"/>
+                        </a:ext>
+                      </a:extLst>
+                    </a:blip>
+                    <a:srcRect t="15448"/>
+                    <a:stretch/>
+                  </pic:blipFill>
+                  <pic:spPr bwMode="auto">
+                    <a:xfrm>
+                      <a:off x="0" y="0"/>
+                      <a:ext cx="5943600" cy="2826808"/>
+                    </a:xfrm>
+                    <a:prstGeom prst="rect">
+                      <a:avLst/>
+                    </a:prstGeom>
+                    <a:ln>
+                      <a:noFill/>
+                    </a:ln>
+                    <a:extLst>
+                      <a:ext uri="{53640926-AAD7-44D8-BBD7-CCE9431645EC}">
+                        <a14:shadowObscured xmlns:a14="http://schemas.microsoft.com/office/drawing/2010/main"/>
+                      </a:ext>
+                    </a:extLst>
+                  </pic:spPr>
+                </pic:pic>
+              </a:graphicData>
+            </a:graphic>
+          </wp:inline>
+        </w:drawing>
+      </w:r>
+    </w:p>
+    <w:p>
+      <w:pPr>
+        <w:jc w:val="both"/>
+        <w:rPr>
+          <w:rFonts w:ascii="Clash Display" w:hAnsi="Clash Display"/>
+          <w:b/>
+          <w:bCs/>
+          <w:sz w:val="36"/>
+          <w:szCs w:val="36"/>
+        </w:rPr>
+      </w:pPr>
+    </w:p>
+    <w:p>
+      <w:pPr>
+        <w:jc w:val="both"/>
+        <w:rPr>
+          <w:rFonts w:ascii="Clash Display" w:hAnsi="Clash Display"/>
+          <w:b/>
+          <w:bCs/>
+          <w:sz w:val="36"/>
+          <w:szCs w:val="36"/>
+        </w:rPr>
+      </w:pPr>
+      <w:r>
+        <w:rPr>
+          <w:rFonts w:ascii="Clash Display" w:hAnsi="Clash Display"/>
+          <w:b/>
+          <w:bCs/>
+          <w:sz w:val="36"/>
+          <w:szCs w:val="36"/>
+        </w:rPr>
+        <w:lastRenderedPageBreak/>
+        <w:t>Login</w:t>
+      </w:r>
+      <w:r>
+        <w:rPr>
+          <w:rFonts w:ascii="Clash Display" w:hAnsi="Clash Display"/>
+          <w:b/>
+          <w:bCs/>
+          <w:sz w:val="36"/>
+          <w:szCs w:val="36"/>
+        </w:rPr>
+        <w:t xml:space="preserve"> </w:t>
+      </w:r>
+      <w:proofErr w:type="gramStart"/>
+      <w:r>
+        <w:rPr>
+          <w:rFonts w:ascii="Clash Display" w:hAnsi="Clash Display"/>
+          <w:b/>
+          <w:bCs/>
+          <w:sz w:val="36"/>
+          <w:szCs w:val="36"/>
+        </w:rPr>
+        <w:t>Page</w:t>
+      </w:r>
+      <w:r>
+        <w:rPr>
+          <w:rFonts w:ascii="Clash Display" w:hAnsi="Clash Display"/>
+          <w:b/>
+          <w:bCs/>
+          <w:sz w:val="36"/>
+          <w:szCs w:val="36"/>
+        </w:rPr>
+        <w:t xml:space="preserve"> :</w:t>
+      </w:r>
+      <w:proofErr w:type="gramEnd"/>
+      <w:r>
+        <w:rPr>
+          <w:rFonts w:ascii="Clash Display" w:hAnsi="Clash Display"/>
+          <w:b/>
+          <w:bCs/>
+          <w:sz w:val="36"/>
+          <w:szCs w:val="36"/>
+        </w:rPr>
+        <w:t>-</w:t>
+      </w:r>
+    </w:p>
+    <w:p>
+      <w:pPr>
+        <w:jc w:val="both"/>
+        <w:rPr>
+          <w:rFonts w:ascii="Clash Display" w:hAnsi="Clash Display"/>
+          <w:b/>
+          <w:bCs/>
+          <w:sz w:val="36"/>
+          <w:szCs w:val="36"/>
+        </w:rPr>
+      </w:pPr>
+      <w:r>
+        <w:rPr>
+          <w:rFonts w:ascii="Clash Display" w:hAnsi="Clash Display"/>
+          <w:b/>
+          <w:bCs/>
+          <w:noProof/>
+          <w:sz w:val="36"/>
+          <w:szCs w:val="36"/>
+        </w:rPr>
+        <w:drawing>
+          <wp:inline distT="0" distB="0" distL="0" distR="0" wp14:anchorId="15F33D73" wp14:editId="508C9101">
+            <wp:extent cx="5943600" cy="2826808"/>
+            <wp:effectExtent l="0" t="0" r="0" b="0"/>
+            <wp:docPr id="311513496" name="Picture 2"/>
+            <wp:cNvGraphicFramePr>
+              <a:graphicFrameLocks xmlns:a="http://schemas.openxmlformats.org/drawingml/2006/main" noChangeAspect="1"/>
+            </wp:cNvGraphicFramePr>
+            <a:graphic xmlns:a="http://schemas.openxmlformats.org/drawingml/2006/main">
+              <a:graphicData uri="http://schemas.openxmlformats.org/drawingml/2006/picture">
+                <pic:pic xmlns:pic="http://schemas.openxmlformats.org/drawingml/2006/picture">
+                  <pic:nvPicPr>
+                    <pic:cNvPr id="311513496" name="Picture 311513496"/>
+                    <pic:cNvPicPr/>
+                  </pic:nvPicPr>
+                  <pic:blipFill rotWithShape="1">
+                    <a:blip r:embed="rId26" cstate="print">
+                      <a:extLst>
+                        <a:ext uri="{28A0092B-C50C-407E-A947-70E740481C1C}">
+                          <a14:useLocalDpi xmlns:a14="http://schemas.microsoft.com/office/drawing/2010/main" val="0"/>
+                        </a:ext>
+                      </a:extLst>
+                    </a:blip>
+                    <a:srcRect t="15448"/>
+                    <a:stretch/>
+                  </pic:blipFill>
+                  <pic:spPr bwMode="auto">
+                    <a:xfrm>
+                      <a:off x="0" y="0"/>
+                      <a:ext cx="5943600" cy="2826808"/>
+                    </a:xfrm>
+                    <a:prstGeom prst="rect">
+                      <a:avLst/>
+                    </a:prstGeom>
+                    <a:ln>
+                      <a:noFill/>
+                    </a:ln>
+                    <a:extLst>
+                      <a:ext uri="{53640926-AAD7-44D8-BBD7-CCE9431645EC}">
+                        <a14:shadowObscured xmlns:a14="http://schemas.microsoft.com/office/drawing/2010/main"/>
+                      </a:ext>
+                    </a:extLst>
+                  </pic:spPr>
+                </pic:pic>
+              </a:graphicData>
+            </a:graphic>
+          </wp:inline>
+        </w:drawing>
+      </w:r>
+    </w:p>
+    <w:p>
+      <w:pPr>
+        <w:jc w:val="both"/>
+        <w:rPr>
+          <w:rFonts w:ascii="Clash Display" w:hAnsi="Clash Display"/>
+          <w:b/>
+          <w:bCs/>
+          <w:sz w:val="36"/>
+          <w:szCs w:val="36"/>
+        </w:rPr>
+      </w:pPr>
+      <w:r>
+        <w:rPr>
+          <w:rFonts w:ascii="Clash Display" w:hAnsi="Clash Display"/>
+          <w:b/>
+          <w:bCs/>
+          <w:sz w:val="36"/>
+          <w:szCs w:val="36"/>
+        </w:rPr>
+        <w:t>Home</w:t>
+      </w:r>
+      <w:r>
+        <w:rPr>
+          <w:rFonts w:ascii="Clash Display" w:hAnsi="Clash Display"/>
+          <w:b/>
+          <w:bCs/>
+          <w:sz w:val="36"/>
+          <w:szCs w:val="36"/>
+        </w:rPr>
+        <w:t xml:space="preserve"> </w:t>
+      </w:r>
+      <w:proofErr w:type="gramStart"/>
+      <w:r>
+        <w:rPr>
+          <w:rFonts w:ascii="Clash Display" w:hAnsi="Clash Display"/>
+          <w:b/>
+          <w:bCs/>
+          <w:sz w:val="36"/>
+          <w:szCs w:val="36"/>
+        </w:rPr>
+        <w:t>Page</w:t>
+      </w:r>
+      <w:r>
+        <w:rPr>
+          <w:rFonts w:ascii="Clash Display" w:hAnsi="Clash Display"/>
+          <w:b/>
+          <w:bCs/>
+          <w:sz w:val="36"/>
+          <w:szCs w:val="36"/>
+        </w:rPr>
+        <w:t xml:space="preserve"> :</w:t>
+      </w:r>
+      <w:proofErr w:type="gramEnd"/>
+      <w:r>
+        <w:rPr>
+          <w:rFonts w:ascii="Clash Display" w:hAnsi="Clash Display"/>
+          <w:b/>
+          <w:bCs/>
+          <w:sz w:val="36"/>
+          <w:szCs w:val="36"/>
+        </w:rPr>
+        <w:t>-</w:t>
+      </w:r>
+    </w:p>
+    <w:p>
+      <w:pPr>
+        <w:jc w:val="both"/>
+        <w:rPr>
+          <w:rFonts w:ascii="Clash Display" w:hAnsi="Clash Display"/>
+          <w:b/>
+          <w:bCs/>
+          <w:sz w:val="36"/>
+          <w:szCs w:val="36"/>
+        </w:rPr>
+      </w:pPr>
+      <w:r>
+        <w:rPr>
+          <w:rFonts w:ascii="Clash Display" w:hAnsi="Clash Display"/>
+          <w:b/>
+          <w:bCs/>
+          <w:noProof/>
+          <w:sz w:val="36"/>
+          <w:szCs w:val="36"/>
+        </w:rPr>
+        <w:drawing>
+          <wp:inline distT="0" distB="0" distL="0" distR="0" wp14:anchorId="72B7CBAC" wp14:editId="04566CE8">
+            <wp:extent cx="5943600" cy="2818342"/>
+            <wp:effectExtent l="0" t="0" r="0" b="1270"/>
+            <wp:docPr id="1113940437" name="Picture 3"/>
+            <wp:cNvGraphicFramePr>
+              <a:graphicFrameLocks xmlns:a="http://schemas.openxmlformats.org/drawingml/2006/main" noChangeAspect="1"/>
+            </wp:cNvGraphicFramePr>
+            <a:graphic xmlns:a="http://schemas.openxmlformats.org/drawingml/2006/main">
+              <a:graphicData uri="http://schemas.openxmlformats.org/drawingml/2006/picture">
+                <pic:pic xmlns:pic="http://schemas.openxmlformats.org/drawingml/2006/picture">
+                  <pic:nvPicPr>
+                    <pic:cNvPr id="1113940437" name="Picture 1113940437"/>
+                    <pic:cNvPicPr/>
+                  </pic:nvPicPr>
+                  <pic:blipFill rotWithShape="1">
+                    <a:blip r:embed="rId27" cstate="print">
+                      <a:extLst>
+                        <a:ext uri="{28A0092B-C50C-407E-A947-70E740481C1C}">
+                          <a14:useLocalDpi xmlns:a14="http://schemas.microsoft.com/office/drawing/2010/main" val="0"/>
+                        </a:ext>
+                      </a:extLst>
+                    </a:blip>
+                    <a:srcRect t="15701"/>
+                    <a:stretch/>
+                  </pic:blipFill>
+                  <pic:spPr bwMode="auto">
+                    <a:xfrm>
+                      <a:off x="0" y="0"/>
+                      <a:ext cx="5943600" cy="2818342"/>
+                    </a:xfrm>
+                    <a:prstGeom prst="rect">
+                      <a:avLst/>
+                    </a:prstGeom>
+                    <a:ln>
+                      <a:noFill/>
+                    </a:ln>
+                    <a:extLst>
+                      <a:ext uri="{53640926-AAD7-44D8-BBD7-CCE9431645EC}">
+                        <a14:shadowObscured xmlns:a14="http://schemas.microsoft.com/office/drawing/2010/main"/>
+                      </a:ext>
+                    </a:extLst>
+                  </pic:spPr>
+                </pic:pic>
+              </a:graphicData>
+            </a:graphic>
+          </wp:inline>
+        </w:drawing>
+      </w:r>
+    </w:p>
+    <w:p>
+      <w:pPr>
+        <w:jc w:val="both"/>
+        <w:rPr>
+          <w:rFonts w:ascii="Clash Display" w:hAnsi="Clash Display"/>
+          <w:b/>
+          <w:bCs/>
+          <w:sz w:val="36"/>
+          <w:szCs w:val="36"/>
+        </w:rPr>
+      </w:pPr>
+    </w:p>
+    <w:p>
+      <w:pPr>
+        <w:jc w:val="both"/>
+        <w:rPr>
+          <w:rFonts w:ascii="Clash Display" w:hAnsi="Clash Display"/>
+          <w:b/>
+          <w:bCs/>
+          <w:sz w:val="36"/>
+          <w:szCs w:val="36"/>
+        </w:rPr>
+      </w:pPr>
+    </w:p>
+    <w:p>
+      <w:pPr>
+        <w:jc w:val="both"/>
+        <w:rPr>
+          <w:rFonts w:ascii="Clash Display" w:hAnsi="Clash Display"/>
+          <w:b/>
+          <w:bCs/>
+          <w:sz w:val="36"/>
+          <w:szCs w:val="36"/>
+        </w:rPr>
+      </w:pPr>
+    </w:p>
+    <w:p>
+      <w:pPr>
+        <w:jc w:val="both"/>
+        <w:rPr>
+          <w:rFonts w:ascii="Clash Display" w:hAnsi="Clash Display"/>
+          <w:b/>
+          <w:bCs/>
+          <w:sz w:val="36"/>
+          <w:szCs w:val="36"/>
+        </w:rPr>
+      </w:pPr>
+      <w:r>
+        <w:rPr>
+          <w:rFonts w:ascii="Clash Display" w:hAnsi="Clash Display"/>
+          <w:b/>
+          <w:bCs/>
+          <w:sz w:val="36"/>
+          <w:szCs w:val="36"/>
+        </w:rPr>
+        <w:lastRenderedPageBreak/>
+        <w:t>Signup</w:t>
+      </w:r>
+      <w:r>
+        <w:rPr>
+          <w:rFonts w:ascii="Clash Display" w:hAnsi="Clash Display"/>
+          <w:b/>
+          <w:bCs/>
+          <w:sz w:val="36"/>
+          <w:szCs w:val="36"/>
+        </w:rPr>
+        <w:t xml:space="preserve"> </w:t>
+      </w:r>
+      <w:proofErr w:type="gramStart"/>
+      <w:r>
+        <w:rPr>
+          <w:rFonts w:ascii="Clash Display" w:hAnsi="Clash Display"/>
+          <w:b/>
+          <w:bCs/>
+          <w:sz w:val="36"/>
+          <w:szCs w:val="36"/>
+        </w:rPr>
+        <w:t>Page</w:t>
+      </w:r>
+      <w:r>
+        <w:rPr>
+          <w:rFonts w:ascii="Clash Display" w:hAnsi="Clash Display"/>
+          <w:b/>
+          <w:bCs/>
+          <w:sz w:val="36"/>
+          <w:szCs w:val="36"/>
+        </w:rPr>
+        <w:t xml:space="preserve"> :</w:t>
+      </w:r>
+      <w:proofErr w:type="gramEnd"/>
+      <w:r>
+        <w:rPr>
+          <w:rFonts w:ascii="Clash Display" w:hAnsi="Clash Display"/>
+          <w:b/>
+          <w:bCs/>
+          <w:sz w:val="36"/>
+          <w:szCs w:val="36"/>
+        </w:rPr>
+        <w:t>-</w:t>
+      </w:r>
+    </w:p>
+    <w:p>
+      <w:pPr>
+        <w:jc w:val="both"/>
+        <w:rPr>
+          <w:rFonts w:ascii="Clash Display" w:hAnsi="Clash Display"/>
+          <w:b/>
+          <w:bCs/>
+          <w:sz w:val="36"/>
+          <w:szCs w:val="36"/>
+        </w:rPr>
+      </w:pPr>
+      <w:r>
+        <w:rPr>
+          <w:rFonts w:ascii="Clash Display" w:hAnsi="Clash Display"/>
+          <w:b/>
+          <w:bCs/>
+          <w:noProof/>
+          <w:sz w:val="36"/>
+          <w:szCs w:val="36"/>
+        </w:rPr>
+        <w:drawing>
+          <wp:inline distT="0" distB="0" distL="0" distR="0" wp14:anchorId="59368741" wp14:editId="189D6C54">
+            <wp:extent cx="5943600" cy="2826808"/>
+            <wp:effectExtent l="0" t="0" r="0" b="0"/>
+            <wp:docPr id="186075091" name="Picture 4"/>
+            <wp:cNvGraphicFramePr>
+              <a:graphicFrameLocks xmlns:a="http://schemas.openxmlformats.org/drawingml/2006/main" noChangeAspect="1"/>
+            </wp:cNvGraphicFramePr>
+            <a:graphic xmlns:a="http://schemas.openxmlformats.org/drawingml/2006/main">
+              <a:graphicData uri="http://schemas.openxmlformats.org/drawingml/2006/picture">
+                <pic:pic xmlns:pic="http://schemas.openxmlformats.org/drawingml/2006/picture">
+                  <pic:nvPicPr>
+                    <pic:cNvPr id="186075091" name="Picture 186075091"/>
+                    <pic:cNvPicPr/>
+                  </pic:nvPicPr>
+                  <pic:blipFill rotWithShape="1">
+                    <a:blip r:embed="rId28" cstate="print">
+                      <a:extLst>
+                        <a:ext uri="{28A0092B-C50C-407E-A947-70E740481C1C}">
+                          <a14:useLocalDpi xmlns:a14="http://schemas.microsoft.com/office/drawing/2010/main" val="0"/>
+                        </a:ext>
+                      </a:extLst>
+                    </a:blip>
+                    <a:srcRect t="15448"/>
+                    <a:stretch/>
+                  </pic:blipFill>
+                  <pic:spPr bwMode="auto">
+                    <a:xfrm>
+                      <a:off x="0" y="0"/>
+                      <a:ext cx="5943600" cy="2826808"/>
+                    </a:xfrm>
+                    <a:prstGeom prst="rect">
+                      <a:avLst/>
+                    </a:prstGeom>
+                    <a:ln>
+                      <a:noFill/>
+                    </a:ln>
+                    <a:extLst>
+                      <a:ext uri="{53640926-AAD7-44D8-BBD7-CCE9431645EC}">
+                        <a14:shadowObscured xmlns:a14="http://schemas.microsoft.com/office/drawing/2010/main"/>
+                      </a:ext>
+                    </a:extLst>
+                  </pic:spPr>
+                </pic:pic>
+              </a:graphicData>
+            </a:graphic>
+          </wp:inline>
+        </w:drawing>
+      </w:r>
+    </w:p>
+    <w:p>
+      <w:pPr>
+        <w:jc w:val="both"/>
+        <w:rPr>
+          <w:rFonts w:ascii="Clash Display" w:hAnsi="Clash Display"/>
+          <w:b/>
+          <w:bCs/>
+          <w:sz w:val="36"/>
+          <w:szCs w:val="36"/>
+        </w:rPr>
+      </w:pPr>
+      <w:r>
+        <w:rPr>
+          <w:rFonts w:ascii="Clash Display" w:hAnsi="Clash Display"/>
+          <w:b/>
+          <w:bCs/>
+          <w:sz w:val="36"/>
+          <w:szCs w:val="36"/>
+        </w:rPr>
+        <w:t>Signup 2</w:t>
+      </w:r>
+      <w:r>
+        <w:rPr>
+          <w:rFonts w:ascii="Clash Display" w:hAnsi="Clash Display"/>
+          <w:b/>
+          <w:bCs/>
+          <w:sz w:val="36"/>
+          <w:szCs w:val="36"/>
+        </w:rPr>
+        <w:t xml:space="preserve"> </w:t>
+      </w:r>
+      <w:proofErr w:type="gramStart"/>
+      <w:r>
+        <w:rPr>
+          <w:rFonts w:ascii="Clash Display" w:hAnsi="Clash Display"/>
+          <w:b/>
+          <w:bCs/>
+          <w:sz w:val="36"/>
+          <w:szCs w:val="36"/>
+        </w:rPr>
+        <w:t>Page</w:t>
+      </w:r>
+      <w:r>
+        <w:rPr>
+          <w:rFonts w:ascii="Clash Display" w:hAnsi="Clash Display"/>
+          <w:b/>
+          <w:bCs/>
+          <w:sz w:val="36"/>
+          <w:szCs w:val="36"/>
+        </w:rPr>
+        <w:t xml:space="preserve"> :</w:t>
+      </w:r>
+      <w:proofErr w:type="gramEnd"/>
+      <w:r>
+        <w:rPr>
+          <w:rFonts w:ascii="Clash Display" w:hAnsi="Clash Display"/>
+          <w:b/>
+          <w:bCs/>
+          <w:sz w:val="36"/>
+          <w:szCs w:val="36"/>
+        </w:rPr>
+        <w:t>-</w:t>
+      </w:r>
+    </w:p>
+    <w:p>
+      <w:pPr>
+        <w:jc w:val="both"/>
+        <w:rPr>
+          <w:rFonts w:ascii="Clash Display" w:hAnsi="Clash Display"/>
+          <w:b/>
+          <w:bCs/>
+          <w:sz w:val="36"/>
+          <w:szCs w:val="36"/>
+        </w:rPr>
+      </w:pPr>
+      <w:r>
+        <w:rPr>
+          <w:rFonts w:ascii="Clash Display" w:hAnsi="Clash Display"/>
+          <w:b/>
+          <w:bCs/>
+          <w:noProof/>
+          <w:sz w:val="36"/>
+          <w:szCs w:val="36"/>
+        </w:rPr>
+        <w:drawing>
+          <wp:inline distT="0" distB="0" distL="0" distR="0" wp14:anchorId="0A4D3ACC" wp14:editId="5BCF959C">
+            <wp:extent cx="5943600" cy="2818342"/>
+            <wp:effectExtent l="0" t="0" r="0" b="1270"/>
+            <wp:docPr id="2077116822" name="Picture 5"/>
+            <wp:cNvGraphicFramePr>
+              <a:graphicFrameLocks xmlns:a="http://schemas.openxmlformats.org/drawingml/2006/main" noChangeAspect="1"/>
+            </wp:cNvGraphicFramePr>
+            <a:graphic xmlns:a="http://schemas.openxmlformats.org/drawingml/2006/main">
+              <a:graphicData uri="http://schemas.openxmlformats.org/drawingml/2006/picture">
+                <pic:pic xmlns:pic="http://schemas.openxmlformats.org/drawingml/2006/picture">
+                  <pic:nvPicPr>
+                    <pic:cNvPr id="2077116822" name="Picture 2077116822"/>
+                    <pic:cNvPicPr/>
+                  </pic:nvPicPr>
+                  <pic:blipFill rotWithShape="1">
+                    <a:blip r:embed="rId29" cstate="print">
+                      <a:extLst>
+                        <a:ext uri="{28A0092B-C50C-407E-A947-70E740481C1C}">
+                          <a14:useLocalDpi xmlns:a14="http://schemas.microsoft.com/office/drawing/2010/main" val="0"/>
+                        </a:ext>
+                      </a:extLst>
+                    </a:blip>
+                    <a:srcRect t="15701"/>
+                    <a:stretch/>
+                  </pic:blipFill>
+                  <pic:spPr bwMode="auto">
+                    <a:xfrm>
+                      <a:off x="0" y="0"/>
+                      <a:ext cx="5943600" cy="2818342"/>
+                    </a:xfrm>
+                    <a:prstGeom prst="rect">
+                      <a:avLst/>
+                    </a:prstGeom>
+                    <a:ln>
+                      <a:noFill/>
+                    </a:ln>
+                    <a:extLst>
+                      <a:ext uri="{53640926-AAD7-44D8-BBD7-CCE9431645EC}">
+                        <a14:shadowObscured xmlns:a14="http://schemas.microsoft.com/office/drawing/2010/main"/>
+                      </a:ext>
+                    </a:extLst>
+                  </pic:spPr>
+                </pic:pic>
+              </a:graphicData>
+            </a:graphic>
+          </wp:inline>
+        </w:drawing>
+      </w:r>
+    </w:p>
+    <w:p>
+      <w:pPr>
+        <w:jc w:val="both"/>
+        <w:rPr>
+          <w:rFonts w:ascii="Clash Display" w:hAnsi="Clash Display"/>
+          <w:b/>
+          <w:bCs/>
+          <w:sz w:val="36"/>
+          <w:szCs w:val="36"/>
+        </w:rPr>
+      </w:pPr>
+    </w:p>
+    <w:p>
+      <w:pPr>
+        <w:jc w:val="both"/>
+        <w:rPr>
+          <w:rFonts w:ascii="Clash Display" w:hAnsi="Clash Display"/>
+          <w:b/>
+          <w:bCs/>
+          <w:sz w:val="36"/>
+          <w:szCs w:val="36"/>
+        </w:rPr>
+      </w:pPr>
+    </w:p>
+    <w:p>
+      <w:pPr>
+        <w:jc w:val="both"/>
+        <w:rPr>
+          <w:rFonts w:ascii="Clash Display" w:hAnsi="Clash Display"/>
+          <w:b/>
+          <w:bCs/>
+          <w:sz w:val="36"/>
+          <w:szCs w:val="36"/>
+        </w:rPr>
+      </w:pPr>
+    </w:p>
+    <w:p>
+      <w:pPr>
+        <w:jc w:val="both"/>
+        <w:rPr>
+          <w:rFonts w:ascii="Clash Display" w:hAnsi="Clash Display"/>
+          <w:b/>
+          <w:bCs/>
+          <w:sz w:val="36"/>
+          <w:szCs w:val="36"/>
+        </w:rPr>
+      </w:pPr>
+      <w:r>
+        <w:rPr>
+          <w:rFonts w:ascii="Clash Display" w:hAnsi="Clash Display"/>
+          <w:b/>
+          <w:bCs/>
+          <w:sz w:val="36"/>
+          <w:szCs w:val="36"/>
+        </w:rPr>
+        <w:lastRenderedPageBreak/>
+        <w:t>Signup 3</w:t>
+      </w:r>
+      <w:r>
+        <w:rPr>
+          <w:rFonts w:ascii="Clash Display" w:hAnsi="Clash Display"/>
+          <w:b/>
+          <w:bCs/>
+          <w:sz w:val="36"/>
+          <w:szCs w:val="36"/>
+        </w:rPr>
+        <w:t xml:space="preserve"> </w:t>
+      </w:r>
+      <w:proofErr w:type="gramStart"/>
+      <w:r>
+        <w:rPr>
+          <w:rFonts w:ascii="Clash Display" w:hAnsi="Clash Display"/>
+          <w:b/>
+          <w:bCs/>
+          <w:sz w:val="36"/>
+          <w:szCs w:val="36"/>
+        </w:rPr>
+        <w:t>Page</w:t>
+      </w:r>
+      <w:r>
+        <w:rPr>
+          <w:rFonts w:ascii="Clash Display" w:hAnsi="Clash Display"/>
+          <w:b/>
+          <w:bCs/>
+          <w:sz w:val="36"/>
+          <w:szCs w:val="36"/>
+        </w:rPr>
+        <w:t xml:space="preserve"> :</w:t>
+      </w:r>
+      <w:proofErr w:type="gramEnd"/>
+      <w:r>
+        <w:rPr>
+          <w:rFonts w:ascii="Clash Display" w:hAnsi="Clash Display"/>
+          <w:b/>
+          <w:bCs/>
+          <w:sz w:val="36"/>
+          <w:szCs w:val="36"/>
+        </w:rPr>
+        <w:t>-</w:t>
+      </w:r>
+    </w:p>
+    <w:p>
+      <w:pPr>
+        <w:jc w:val="both"/>
+        <w:rPr>
+          <w:rFonts w:ascii="Clash Display" w:hAnsi="Clash Display"/>
+          <w:b/>
+          <w:bCs/>
+          <w:sz w:val="36"/>
+          <w:szCs w:val="36"/>
+        </w:rPr>
+      </w:pPr>
+      <w:r>
+        <w:rPr>
+          <w:rFonts w:ascii="Clash Display" w:hAnsi="Clash Display"/>
+          <w:b/>
+          <w:bCs/>
+          <w:noProof/>
+          <w:sz w:val="36"/>
+          <w:szCs w:val="36"/>
+        </w:rPr>
+        <w:drawing>
+          <wp:inline distT="0" distB="0" distL="0" distR="0" wp14:anchorId="3212B25E" wp14:editId="3C45CAF0">
+            <wp:extent cx="5943600" cy="2843741"/>
+            <wp:effectExtent l="0" t="0" r="0" b="0"/>
+            <wp:docPr id="1549353147" name="Picture 6"/>
+            <wp:cNvGraphicFramePr>
+              <a:graphicFrameLocks xmlns:a="http://schemas.openxmlformats.org/drawingml/2006/main" noChangeAspect="1"/>
+            </wp:cNvGraphicFramePr>
+            <a:graphic xmlns:a="http://schemas.openxmlformats.org/drawingml/2006/main">
+              <a:graphicData uri="http://schemas.openxmlformats.org/drawingml/2006/picture">
+                <pic:pic xmlns:pic="http://schemas.openxmlformats.org/drawingml/2006/picture">
+                  <pic:nvPicPr>
+                    <pic:cNvPr id="1549353147" name="Picture 1549353147"/>
+                    <pic:cNvPicPr/>
+                  </pic:nvPicPr>
+                  <pic:blipFill rotWithShape="1">
+                    <a:blip r:embed="rId30" cstate="print">
+                      <a:extLst>
+                        <a:ext uri="{28A0092B-C50C-407E-A947-70E740481C1C}">
+                          <a14:useLocalDpi xmlns:a14="http://schemas.microsoft.com/office/drawing/2010/main" val="0"/>
+                        </a:ext>
+                      </a:extLst>
+                    </a:blip>
+                    <a:srcRect t="14941"/>
+                    <a:stretch/>
+                  </pic:blipFill>
+                  <pic:spPr bwMode="auto">
+                    <a:xfrm>
+                      <a:off x="0" y="0"/>
+                      <a:ext cx="5943600" cy="2843741"/>
+                    </a:xfrm>
+                    <a:prstGeom prst="rect">
+                      <a:avLst/>
+                    </a:prstGeom>
+                    <a:ln>
+                      <a:noFill/>
+                    </a:ln>
+                    <a:extLst>
+                      <a:ext uri="{53640926-AAD7-44D8-BBD7-CCE9431645EC}">
+                        <a14:shadowObscured xmlns:a14="http://schemas.microsoft.com/office/drawing/2010/main"/>
+                      </a:ext>
+                    </a:extLst>
+                  </pic:spPr>
+                </pic:pic>
+              </a:graphicData>
+            </a:graphic>
+          </wp:inline>
+        </w:drawing>
+      </w:r>
+    </w:p>
+    <w:p>
+      <w:pPr>
+        <w:jc w:val="both"/>
+        <w:rPr>
+          <w:rFonts w:ascii="Clash Display" w:hAnsi="Clash Display"/>
+          <w:b/>
+          <w:bCs/>
+          <w:sz w:val="36"/>
+          <w:szCs w:val="36"/>
+        </w:rPr>
+      </w:pPr>
+      <w:r>
+        <w:rPr>
+          <w:rFonts w:ascii="Clash Display" w:hAnsi="Clash Display"/>
+          <w:b/>
+          <w:bCs/>
+          <w:sz w:val="36"/>
+          <w:szCs w:val="36"/>
+        </w:rPr>
+        <w:t>Signup Success</w:t>
+      </w:r>
+      <w:r>
+        <w:rPr>
+          <w:rFonts w:ascii="Clash Display" w:hAnsi="Clash Display"/>
+          <w:b/>
+          <w:bCs/>
+          <w:sz w:val="36"/>
+          <w:szCs w:val="36"/>
+        </w:rPr>
+        <w:t xml:space="preserve"> </w:t>
+      </w:r>
+      <w:proofErr w:type="gramStart"/>
+      <w:r>
+        <w:rPr>
+          <w:rFonts w:ascii="Clash Display" w:hAnsi="Clash Display"/>
+          <w:b/>
+          <w:bCs/>
+          <w:sz w:val="36"/>
+          <w:szCs w:val="36"/>
+        </w:rPr>
+        <w:t>Page</w:t>
+      </w:r>
+      <w:r>
+        <w:rPr>
+          <w:rFonts w:ascii="Clash Display" w:hAnsi="Clash Display"/>
+          <w:b/>
+          <w:bCs/>
+          <w:sz w:val="36"/>
+          <w:szCs w:val="36"/>
+        </w:rPr>
+        <w:t xml:space="preserve"> :</w:t>
+      </w:r>
+      <w:proofErr w:type="gramEnd"/>
+      <w:r>
+        <w:rPr>
+          <w:rFonts w:ascii="Clash Display" w:hAnsi="Clash Display"/>
+          <w:b/>
+          <w:bCs/>
+          <w:sz w:val="36"/>
+          <w:szCs w:val="36"/>
+        </w:rPr>
+        <w:t>-</w:t>
+      </w:r>
+    </w:p>
+    <w:p>
+      <w:pPr>
+        <w:jc w:val="both"/>
+        <w:rPr>
+          <w:rFonts w:ascii="Clash Display" w:hAnsi="Clash Display"/>
+          <w:b/>
+          <w:bCs/>
+          <w:sz w:val="36"/>
+          <w:szCs w:val="36"/>
+        </w:rPr>
+      </w:pPr>
     </w:p>
     <w:p>
       <w:pPr>
@@ -6399,10 +7673,133 @@
         </w:tabs>
         <w:rPr>
           <w:rFonts w:ascii="Clash Display" w:hAnsi="Clash Display"/>
-          <w:sz w:val="32"/>
-          <w:szCs w:val="32"/>
-        </w:rPr>
-      </w:pPr>
+          <w:b/>
+          <w:bCs/>
+          <w:sz w:val="36"/>
+          <w:szCs w:val="36"/>
+        </w:rPr>
+      </w:pPr>
+    </w:p>
+    <w:p>
+      <w:pPr>
+        <w:jc w:val="center"/>
+        <w:rPr>
+          <w:rFonts w:ascii="Clash Display" w:hAnsi="Clash Display"/>
+          <w:b/>
+          <w:bCs/>
+          <w:sz w:val="96"/>
+          <w:szCs w:val="96"/>
+          <w:u w:val="single"/>
+        </w:rPr>
+      </w:pPr>
+    </w:p>
+    <w:p>
+      <w:pPr>
+        <w:jc w:val="center"/>
+        <w:rPr>
+          <w:rFonts w:ascii="Clash Display" w:hAnsi="Clash Display"/>
+          <w:b/>
+          <w:bCs/>
+          <w:sz w:val="96"/>
+          <w:szCs w:val="96"/>
+          <w:u w:val="single"/>
+        </w:rPr>
+      </w:pPr>
+    </w:p>
+    <w:p>
+      <w:pPr>
+        <w:jc w:val="center"/>
+        <w:rPr>
+          <w:rFonts w:ascii="Clash Display" w:hAnsi="Clash Display"/>
+          <w:b/>
+          <w:bCs/>
+          <w:sz w:val="96"/>
+          <w:szCs w:val="96"/>
+          <w:u w:val="single"/>
+        </w:rPr>
+      </w:pPr>
+    </w:p>
+    <w:p>
+      <w:pPr>
+        <w:jc w:val="center"/>
+        <w:rPr>
+          <w:rFonts w:ascii="Clash Display" w:hAnsi="Clash Display"/>
+          <w:b/>
+          <w:bCs/>
+          <w:sz w:val="96"/>
+          <w:szCs w:val="96"/>
+          <w:u w:val="single"/>
+        </w:rPr>
+      </w:pPr>
+      <w:proofErr w:type="gramStart"/>
+      <w:r>
+        <w:rPr>
+          <w:rFonts w:ascii="Clash Display" w:hAnsi="Clash Display"/>
+          <w:b/>
+          <w:bCs/>
+          <w:sz w:val="96"/>
+          <w:szCs w:val="96"/>
+          <w:u w:val="single"/>
+        </w:rPr>
+        <w:lastRenderedPageBreak/>
+        <w:t>-:Chapter</w:t>
+      </w:r>
+      <w:proofErr w:type="gramEnd"/>
+      <w:r>
+        <w:rPr>
+          <w:rFonts w:ascii="Clash Display" w:hAnsi="Clash Display"/>
+          <w:b/>
+          <w:bCs/>
+          <w:sz w:val="96"/>
+          <w:szCs w:val="96"/>
+          <w:u w:val="single"/>
+        </w:rPr>
+        <w:t xml:space="preserve"> </w:t>
+      </w:r>
+      <w:r>
+        <w:rPr>
+          <w:rFonts w:ascii="Clash Display" w:hAnsi="Clash Display"/>
+          <w:b/>
+          <w:bCs/>
+          <w:sz w:val="96"/>
+          <w:szCs w:val="96"/>
+          <w:u w:val="single"/>
+        </w:rPr>
+        <w:t>4</w:t>
+      </w:r>
+      <w:r>
+        <w:rPr>
+          <w:rFonts w:ascii="Clash Display" w:hAnsi="Clash Display"/>
+          <w:b/>
+          <w:bCs/>
+          <w:sz w:val="96"/>
+          <w:szCs w:val="96"/>
+          <w:u w:val="single"/>
+        </w:rPr>
+        <w:t>:-</w:t>
+      </w:r>
+    </w:p>
+    <w:p>
+      <w:pPr>
+        <w:jc w:val="center"/>
+        <w:rPr>
+          <w:rFonts w:ascii="Clash Display" w:hAnsi="Clash Display"/>
+          <w:b/>
+          <w:bCs/>
+          <w:sz w:val="72"/>
+          <w:szCs w:val="72"/>
+        </w:rPr>
+      </w:pPr>
+      <w:r>
+        <w:rPr>
+          <w:rFonts w:ascii="Clash Display" w:hAnsi="Clash Display"/>
+          <w:b/>
+          <w:bCs/>
+          <w:sz w:val="72"/>
+          <w:szCs w:val="72"/>
+        </w:rPr>
+        <w:t>Conclusion</w:t>
+      </w:r>
     </w:p>
     <w:p>
       <w:pPr>
@@ -6418,51 +7815,255 @@
           <w:szCs w:val="36"/>
         </w:rPr>
       </w:pPr>
-    </w:p>
-    <w:p>
-      <w:pPr>
-        <w:tabs>
-          <w:tab w:val="left" w:pos="567"/>
-        </w:tabs>
+      <w:proofErr w:type="gramStart"/>
+      <w:r>
+        <w:rPr>
+          <w:rFonts w:ascii="Clash Display" w:hAnsi="Clash Display"/>
+          <w:b/>
+          <w:bCs/>
+          <w:sz w:val="36"/>
+          <w:szCs w:val="36"/>
+        </w:rPr>
+        <w:t>Conclusion</w:t>
+      </w:r>
+      <w:r>
+        <w:rPr>
+          <w:rFonts w:ascii="Clash Display" w:hAnsi="Clash Display"/>
+          <w:b/>
+          <w:bCs/>
+          <w:sz w:val="36"/>
+          <w:szCs w:val="36"/>
+        </w:rPr>
+        <w:t>:-</w:t>
+      </w:r>
+      <w:proofErr w:type="gramEnd"/>
+    </w:p>
+    <w:p>
+      <w:pPr>
         <w:jc w:val="both"/>
         <w:rPr>
           <w:rFonts w:ascii="Clash Display" w:hAnsi="Clash Display"/>
-          <w:b/>
-          <w:bCs/>
-          <w:sz w:val="36"/>
-          <w:szCs w:val="36"/>
-        </w:rPr>
-      </w:pPr>
-    </w:p>
-    <w:p>
-      <w:pPr>
-        <w:tabs>
-          <w:tab w:val="left" w:pos="567"/>
-        </w:tabs>
+          <w:sz w:val="32"/>
+          <w:szCs w:val="32"/>
+        </w:rPr>
+      </w:pPr>
+      <w:r>
+        <w:rPr>
+          <w:rFonts w:ascii="Clash Display" w:hAnsi="Clash Display"/>
+          <w:sz w:val="32"/>
+          <w:szCs w:val="32"/>
+        </w:rPr>
+        <w:t>In conclusion, the project "</w:t>
+      </w:r>
+      <w:proofErr w:type="spellStart"/>
+      <w:r>
+        <w:rPr>
+          <w:rFonts w:ascii="Clash Display" w:hAnsi="Clash Display"/>
+          <w:sz w:val="32"/>
+          <w:szCs w:val="32"/>
+        </w:rPr>
+        <w:t>WeBank</w:t>
+      </w:r>
+      <w:proofErr w:type="spellEnd"/>
+      <w:r>
+        <w:rPr>
+          <w:rFonts w:ascii="Clash Display" w:hAnsi="Clash Display"/>
+          <w:sz w:val="32"/>
+          <w:szCs w:val="32"/>
+        </w:rPr>
+        <w:t>" aimed to provide users with convenient access to their bank accounts through a user-friendly website. Throughout the development process, we incorporated key features commonly found in traditional banks, ensuring that our users could perform various banking activities seamlessly.</w:t>
+      </w:r>
+    </w:p>
+    <w:p>
+      <w:pPr>
         <w:jc w:val="both"/>
         <w:rPr>
           <w:rFonts w:ascii="Clash Display" w:hAnsi="Clash Display"/>
-          <w:b/>
-          <w:bCs/>
-          <w:sz w:val="36"/>
-          <w:szCs w:val="36"/>
-        </w:rPr>
-      </w:pPr>
-    </w:p>
-    <w:p>
-      <w:pPr>
-        <w:tabs>
-          <w:tab w:val="left" w:pos="567"/>
-        </w:tabs>
-        <w:jc w:val="center"/>
-        <w:rPr>
-          <w:rFonts w:ascii="Clash Display" w:hAnsi="Clash Display"/>
-          <w:b/>
-          <w:bCs/>
-          <w:sz w:val="36"/>
-          <w:szCs w:val="36"/>
-        </w:rPr>
-      </w:pPr>
+          <w:sz w:val="32"/>
+          <w:szCs w:val="32"/>
+        </w:rPr>
+      </w:pPr>
+      <w:r>
+        <w:rPr>
+          <w:rFonts w:ascii="Clash Display" w:hAnsi="Clash Display"/>
+          <w:sz w:val="32"/>
+          <w:szCs w:val="32"/>
+        </w:rPr>
+        <w:t>One of the significant achievements of this project was gaining valuable knowledge and experience in web technologies, specifically in OOP PHP and database management. This allowed us to build a robust and secure platform that met the standards and requirements of modern banking systems.</w:t>
+      </w:r>
+    </w:p>
+    <w:p>
+      <w:pPr>
+        <w:jc w:val="both"/>
+        <w:rPr>
+          <w:rFonts w:ascii="Clash Display" w:hAnsi="Clash Display"/>
+          <w:sz w:val="32"/>
+          <w:szCs w:val="32"/>
+        </w:rPr>
+      </w:pPr>
+      <w:r>
+        <w:rPr>
+          <w:rFonts w:ascii="Clash Display" w:hAnsi="Clash Display"/>
+          <w:sz w:val="32"/>
+          <w:szCs w:val="32"/>
+        </w:rPr>
+        <w:t xml:space="preserve">By implementing OOP PHP, we were able to develop a modular and scalable codebase, making future enhancements and updates more manageable. This approach also facilitated code reuse and improved overall maintainability, ensuring that </w:t>
+      </w:r>
+      <w:proofErr w:type="spellStart"/>
+      <w:r>
+        <w:rPr>
+          <w:rFonts w:ascii="Clash Display" w:hAnsi="Clash Display"/>
+          <w:sz w:val="32"/>
+          <w:szCs w:val="32"/>
+        </w:rPr>
+        <w:t>WeBank</w:t>
+      </w:r>
+      <w:proofErr w:type="spellEnd"/>
+      <w:r>
+        <w:rPr>
+          <w:rFonts w:ascii="Clash Display" w:hAnsi="Clash Display"/>
+          <w:sz w:val="32"/>
+          <w:szCs w:val="32"/>
+        </w:rPr>
+        <w:t xml:space="preserve"> could adapt to evolving customer needs and technological advancements.</w:t>
+      </w:r>
+    </w:p>
+    <w:p>
+      <w:pPr>
+        <w:jc w:val="both"/>
+        <w:rPr>
+          <w:rFonts w:ascii="Clash Display" w:hAnsi="Clash Display"/>
+          <w:sz w:val="32"/>
+          <w:szCs w:val="32"/>
+        </w:rPr>
+      </w:pPr>
+      <w:r>
+        <w:rPr>
+          <w:rFonts w:ascii="Clash Display" w:hAnsi="Clash Display"/>
+          <w:sz w:val="32"/>
+          <w:szCs w:val="32"/>
+        </w:rPr>
+        <w:t xml:space="preserve">Additionally, the efficient management of the database was a crucial aspect of the project. We focused on designing an optimized database structure that supported seamless data retrieval, storage, and transaction management. This enabled </w:t>
+      </w:r>
+      <w:r>
+        <w:rPr>
+          <w:rFonts w:ascii="Clash Display" w:hAnsi="Clash Display"/>
+          <w:sz w:val="32"/>
+          <w:szCs w:val="32"/>
+        </w:rPr>
+        <w:lastRenderedPageBreak/>
+        <w:t>users to perform banking operations smoothly, with minimal delays or errors.</w:t>
+      </w:r>
+    </w:p>
+    <w:p>
+      <w:pPr>
+        <w:jc w:val="both"/>
+        <w:rPr>
+          <w:rFonts w:ascii="Clash Display" w:hAnsi="Clash Display"/>
+          <w:sz w:val="32"/>
+          <w:szCs w:val="32"/>
+        </w:rPr>
+      </w:pPr>
+      <w:r>
+        <w:rPr>
+          <w:rFonts w:ascii="Clash Display" w:hAnsi="Clash Display"/>
+          <w:sz w:val="32"/>
+          <w:szCs w:val="32"/>
+        </w:rPr>
+        <w:t>Throughout the project, we emphasized user experience and security. We prioritized intuitive navigation and a visually appealing interface, ensuring that users could easily navigate through various banking services. Simultaneously, robust security measures, such as encryption and authentication protocols, were implemented to safeguard sensitive user information and transactions.</w:t>
+      </w:r>
+    </w:p>
+    <w:p>
+      <w:pPr>
+        <w:jc w:val="both"/>
+        <w:rPr>
+          <w:rFonts w:ascii="Clash Display" w:hAnsi="Clash Display"/>
+          <w:sz w:val="32"/>
+          <w:szCs w:val="32"/>
+        </w:rPr>
+      </w:pPr>
+      <w:r>
+        <w:rPr>
+          <w:rFonts w:ascii="Clash Display" w:hAnsi="Clash Display"/>
+          <w:sz w:val="32"/>
+          <w:szCs w:val="32"/>
+        </w:rPr>
+        <w:t xml:space="preserve">Overall, the </w:t>
+      </w:r>
+      <w:proofErr w:type="spellStart"/>
+      <w:r>
+        <w:rPr>
+          <w:rFonts w:ascii="Clash Display" w:hAnsi="Clash Display"/>
+          <w:sz w:val="32"/>
+          <w:szCs w:val="32"/>
+        </w:rPr>
+        <w:t>WeBank</w:t>
+      </w:r>
+      <w:proofErr w:type="spellEnd"/>
+      <w:r>
+        <w:rPr>
+          <w:rFonts w:ascii="Clash Display" w:hAnsi="Clash Display"/>
+          <w:sz w:val="32"/>
+          <w:szCs w:val="32"/>
+        </w:rPr>
+        <w:t xml:space="preserve"> project provided us with a comprehensive understanding of web technologies, OOP PHP, and database management in the context of banking applications. By successfully developing a functional and user-friendly banking website, we have demonstrated our ability to apply theoretical knowledge to real-world scenarios.</w:t>
+      </w:r>
+    </w:p>
+    <w:p>
+      <w:pPr>
+        <w:jc w:val="both"/>
+        <w:rPr>
+          <w:rFonts w:ascii="Clash Display" w:hAnsi="Clash Display"/>
+          <w:sz w:val="32"/>
+          <w:szCs w:val="32"/>
+        </w:rPr>
+      </w:pPr>
+      <w:r>
+        <w:rPr>
+          <w:rFonts w:ascii="Clash Display" w:hAnsi="Clash Display"/>
+          <w:sz w:val="32"/>
+          <w:szCs w:val="32"/>
+        </w:rPr>
+        <w:t xml:space="preserve">Moving forward, we believe that the skills acquired during this project will be invaluable in pursuing a career in web development and software engineering. </w:t>
+      </w:r>
+      <w:proofErr w:type="spellStart"/>
+      <w:r>
+        <w:rPr>
+          <w:rFonts w:ascii="Clash Display" w:hAnsi="Clash Display"/>
+          <w:sz w:val="32"/>
+          <w:szCs w:val="32"/>
+        </w:rPr>
+        <w:t>WeBank</w:t>
+      </w:r>
+      <w:proofErr w:type="spellEnd"/>
+      <w:r>
+        <w:rPr>
+          <w:rFonts w:ascii="Clash Display" w:hAnsi="Clash Display"/>
+          <w:sz w:val="32"/>
+          <w:szCs w:val="32"/>
+        </w:rPr>
+        <w:t xml:space="preserve"> has not only provided users with a convenient banking platform but has also served as a testament to our dedication and proficiency in the field.</w:t>
+      </w:r>
+    </w:p>
+    <w:p>
+      <w:pPr>
+        <w:jc w:val="both"/>
+        <w:rPr>
+          <w:rFonts w:ascii="Clash Display" w:hAnsi="Clash Display"/>
+          <w:b/>
+          <w:bCs/>
+          <w:sz w:val="72"/>
+          <w:szCs w:val="72"/>
+        </w:rPr>
+      </w:pPr>
+      <w:r>
+        <w:rPr>
+          <w:rFonts w:ascii="Clash Display" w:hAnsi="Clash Display"/>
+          <w:sz w:val="32"/>
+          <w:szCs w:val="32"/>
+        </w:rPr>
+        <w:t>We are proud of the outcomes achieved through this project and look forward to future opportunities to apply our knowledge and skills to develop innovative solutions in the banking industry.</w:t>
+      </w:r>
     </w:p>
     <w:p>
       <w:pPr>
@@ -6489,10 +8090,8 @@
           <w:u w:val="single"/>
         </w:rPr>
       </w:pPr>
-    </w:p>
-    <w:p>
-      <w:pPr>
-        <w:jc w:val="center"/>
+      <w:proofErr w:type="gramStart"/>
+      <w:r>
         <w:rPr>
           <w:rFonts w:ascii="Clash Display" w:hAnsi="Clash Display"/>
           <w:b/>
@@ -6501,11 +8100,11 @@
           <w:szCs w:val="96"/>
           <w:u w:val="single"/>
         </w:rPr>
-      </w:pPr>
-    </w:p>
-    <w:p>
-      <w:pPr>
-        <w:jc w:val="center"/>
+        <w:lastRenderedPageBreak/>
+        <w:t>-:Chapter</w:t>
+      </w:r>
+      <w:proofErr w:type="gramEnd"/>
+      <w:r>
         <w:rPr>
           <w:rFonts w:ascii="Clash Display" w:hAnsi="Clash Display"/>
           <w:b/>
@@ -6514,280 +8113,7 @@
           <w:szCs w:val="96"/>
           <w:u w:val="single"/>
         </w:rPr>
-      </w:pPr>
-      <w:r>
-        <w:rPr>
-          <w:rFonts w:ascii="Clash Display" w:hAnsi="Clash Display"/>
-          <w:b/>
-          <w:bCs/>
-          <w:sz w:val="96"/>
-          <w:szCs w:val="96"/>
-          <w:u w:val="single"/>
-        </w:rPr>
-        <w:t xml:space="preserve">-:Chapter </w:t>
-      </w:r>
-      <w:r>
-        <w:rPr>
-          <w:rFonts w:ascii="Clash Display" w:hAnsi="Clash Display"/>
-          <w:b/>
-          <w:bCs/>
-          <w:sz w:val="96"/>
-          <w:szCs w:val="96"/>
-          <w:u w:val="single"/>
-        </w:rPr>
-        <w:t>4</w:t>
-      </w:r>
-      <w:r>
-        <w:rPr>
-          <w:rFonts w:ascii="Clash Display" w:hAnsi="Clash Display"/>
-          <w:b/>
-          <w:bCs/>
-          <w:sz w:val="96"/>
-          <w:szCs w:val="96"/>
-          <w:u w:val="single"/>
-        </w:rPr>
-        <w:t>:-</w:t>
-      </w:r>
-    </w:p>
-    <w:p>
-      <w:pPr>
-        <w:jc w:val="center"/>
-        <w:rPr>
-          <w:rFonts w:ascii="Clash Display" w:hAnsi="Clash Display"/>
-          <w:b/>
-          <w:bCs/>
-          <w:sz w:val="72"/>
-          <w:szCs w:val="72"/>
-        </w:rPr>
-      </w:pPr>
-      <w:r>
-        <w:rPr>
-          <w:rFonts w:ascii="Clash Display" w:hAnsi="Clash Display"/>
-          <w:b/>
-          <w:bCs/>
-          <w:sz w:val="72"/>
-          <w:szCs w:val="72"/>
-        </w:rPr>
-        <w:t>Conclusion</w:t>
-      </w:r>
-    </w:p>
-    <w:p>
-      <w:pPr>
-        <w:tabs>
-          <w:tab w:val="left" w:pos="567"/>
-        </w:tabs>
-        <w:jc w:val="both"/>
-        <w:rPr>
-          <w:rFonts w:ascii="Clash Display" w:hAnsi="Clash Display"/>
-          <w:b/>
-          <w:bCs/>
-          <w:sz w:val="36"/>
-          <w:szCs w:val="36"/>
-        </w:rPr>
-      </w:pPr>
-      <w:r>
-        <w:rPr>
-          <w:rFonts w:ascii="Clash Display" w:hAnsi="Clash Display"/>
-          <w:b/>
-          <w:bCs/>
-          <w:sz w:val="36"/>
-          <w:szCs w:val="36"/>
-        </w:rPr>
-        <w:t>Conclusion</w:t>
-      </w:r>
-      <w:r>
-        <w:rPr>
-          <w:rFonts w:ascii="Clash Display" w:hAnsi="Clash Display"/>
-          <w:b/>
-          <w:bCs/>
-          <w:sz w:val="36"/>
-          <w:szCs w:val="36"/>
-        </w:rPr>
-        <w:t>:-</w:t>
-      </w:r>
-    </w:p>
-    <w:p>
-      <w:pPr>
-        <w:jc w:val="both"/>
-        <w:rPr>
-          <w:rFonts w:ascii="Clash Display" w:hAnsi="Clash Display"/>
-          <w:sz w:val="32"/>
-          <w:szCs w:val="32"/>
-        </w:rPr>
-      </w:pPr>
-      <w:r>
-        <w:rPr>
-          <w:rFonts w:ascii="Clash Display" w:hAnsi="Clash Display"/>
-          <w:sz w:val="32"/>
-          <w:szCs w:val="32"/>
-        </w:rPr>
-        <w:t>In conclusion, the project "WeBank" aimed to provide users with convenient access to their bank accounts through a user-friendly website. Throughout the development process, we incorporated key features commonly found in traditional banks, ensuring that our users could perform various banking activities seamlessly.</w:t>
-      </w:r>
-    </w:p>
-    <w:p>
-      <w:pPr>
-        <w:jc w:val="both"/>
-        <w:rPr>
-          <w:rFonts w:ascii="Clash Display" w:hAnsi="Clash Display"/>
-          <w:sz w:val="32"/>
-          <w:szCs w:val="32"/>
-        </w:rPr>
-      </w:pPr>
-      <w:r>
-        <w:rPr>
-          <w:rFonts w:ascii="Clash Display" w:hAnsi="Clash Display"/>
-          <w:sz w:val="32"/>
-          <w:szCs w:val="32"/>
-        </w:rPr>
-        <w:t>One of the significant achievements of this project was gaining valuable knowledge and experience in web technologies, specifically in OOP PHP and database management. This allowed us to build a robust and secure platform that met the standards and requirements of modern banking systems.</w:t>
-      </w:r>
-    </w:p>
-    <w:p>
-      <w:pPr>
-        <w:jc w:val="both"/>
-        <w:rPr>
-          <w:rFonts w:ascii="Clash Display" w:hAnsi="Clash Display"/>
-          <w:sz w:val="32"/>
-          <w:szCs w:val="32"/>
-        </w:rPr>
-      </w:pPr>
-      <w:r>
-        <w:rPr>
-          <w:rFonts w:ascii="Clash Display" w:hAnsi="Clash Display"/>
-          <w:sz w:val="32"/>
-          <w:szCs w:val="32"/>
-        </w:rPr>
-        <w:t>By implementing OOP PHP, we were able to develop a modular and scalable codebase, making future enhancements and updates more manageable. This approach also facilitated code reuse and improved overall maintainability, ensuring that WeBank could adapt to evolving customer needs and technological advancements.</w:t>
-      </w:r>
-    </w:p>
-    <w:p>
-      <w:pPr>
-        <w:jc w:val="both"/>
-        <w:rPr>
-          <w:rFonts w:ascii="Clash Display" w:hAnsi="Clash Display"/>
-          <w:sz w:val="32"/>
-          <w:szCs w:val="32"/>
-        </w:rPr>
-      </w:pPr>
-      <w:r>
-        <w:rPr>
-          <w:rFonts w:ascii="Clash Display" w:hAnsi="Clash Display"/>
-          <w:sz w:val="32"/>
-          <w:szCs w:val="32"/>
-        </w:rPr>
-        <w:lastRenderedPageBreak/>
-        <w:t>Additionally, the efficient management of the database was a crucial aspect of the project. We focused on designing an optimized database structure that supported seamless data retrieval, storage, and transaction management. This enabled users to perform banking operations smoothly, with minimal delays or errors.</w:t>
-      </w:r>
-    </w:p>
-    <w:p>
-      <w:pPr>
-        <w:jc w:val="both"/>
-        <w:rPr>
-          <w:rFonts w:ascii="Clash Display" w:hAnsi="Clash Display"/>
-          <w:sz w:val="32"/>
-          <w:szCs w:val="32"/>
-        </w:rPr>
-      </w:pPr>
-      <w:r>
-        <w:rPr>
-          <w:rFonts w:ascii="Clash Display" w:hAnsi="Clash Display"/>
-          <w:sz w:val="32"/>
-          <w:szCs w:val="32"/>
-        </w:rPr>
-        <w:t>Throughout the project, we emphasized user experience and security. We prioritized intuitive navigation and a visually appealing interface, ensuring that users could easily navigate through various banking services. Simultaneously, robust security measures, such as encryption and authentication protocols, were implemented to safeguard sensitive user information and transactions.</w:t>
-      </w:r>
-    </w:p>
-    <w:p>
-      <w:pPr>
-        <w:jc w:val="both"/>
-        <w:rPr>
-          <w:rFonts w:ascii="Clash Display" w:hAnsi="Clash Display"/>
-          <w:sz w:val="32"/>
-          <w:szCs w:val="32"/>
-        </w:rPr>
-      </w:pPr>
-      <w:r>
-        <w:rPr>
-          <w:rFonts w:ascii="Clash Display" w:hAnsi="Clash Display"/>
-          <w:sz w:val="32"/>
-          <w:szCs w:val="32"/>
-        </w:rPr>
-        <w:t>Overall, the WeBank project provided us with a comprehensive understanding of web technologies, OOP PHP, and database management in the context of banking applications. By successfully developing a functional and user-friendly banking website, we have demonstrated our ability to apply theoretical knowledge to real-world scenarios.</w:t>
-      </w:r>
-    </w:p>
-    <w:p>
-      <w:pPr>
-        <w:jc w:val="both"/>
-        <w:rPr>
-          <w:rFonts w:ascii="Clash Display" w:hAnsi="Clash Display"/>
-          <w:sz w:val="32"/>
-          <w:szCs w:val="32"/>
-        </w:rPr>
-      </w:pPr>
-      <w:r>
-        <w:rPr>
-          <w:rFonts w:ascii="Clash Display" w:hAnsi="Clash Display"/>
-          <w:sz w:val="32"/>
-          <w:szCs w:val="32"/>
-        </w:rPr>
-        <w:t>Moving forward, we believe that the skills acquired during this project will be invaluable in pursuing a career in web development and software engineering. WeBank has not only provided users with a convenient banking platform but has also served as a testament to our dedication and proficiency in the field.</w:t>
-      </w:r>
-    </w:p>
-    <w:p>
-      <w:pPr>
-        <w:jc w:val="both"/>
-        <w:rPr>
-          <w:rFonts w:ascii="Clash Display" w:hAnsi="Clash Display"/>
-          <w:b/>
-          <w:bCs/>
-          <w:sz w:val="72"/>
-          <w:szCs w:val="72"/>
-        </w:rPr>
-      </w:pPr>
-      <w:r>
-        <w:rPr>
-          <w:rFonts w:ascii="Clash Display" w:hAnsi="Clash Display"/>
-          <w:sz w:val="32"/>
-          <w:szCs w:val="32"/>
-        </w:rPr>
-        <w:t>We are proud of the outcomes achieved through this project and look forward to future opportunities to apply our knowledge and skills to develop innovative solutions in the banking industry.</w:t>
-      </w:r>
-    </w:p>
-    <w:p>
-      <w:pPr>
-        <w:jc w:val="center"/>
-        <w:rPr>
-          <w:rFonts w:ascii="Clash Display" w:hAnsi="Clash Display"/>
-          <w:b/>
-          <w:bCs/>
-          <w:sz w:val="96"/>
-          <w:szCs w:val="96"/>
-          <w:u w:val="single"/>
-        </w:rPr>
-      </w:pPr>
-    </w:p>
-    <w:p>
-      <w:pPr>
-        <w:jc w:val="center"/>
-        <w:rPr>
-          <w:rFonts w:ascii="Clash Display" w:hAnsi="Clash Display"/>
-          <w:b/>
-          <w:bCs/>
-          <w:sz w:val="96"/>
-          <w:szCs w:val="96"/>
-          <w:u w:val="single"/>
-        </w:rPr>
-      </w:pPr>
-      <w:r>
-        <w:rPr>
-          <w:rFonts w:ascii="Clash Display" w:hAnsi="Clash Display"/>
-          <w:b/>
-          <w:bCs/>
-          <w:sz w:val="96"/>
-          <w:szCs w:val="96"/>
-          <w:u w:val="single"/>
-        </w:rPr>
-        <w:t xml:space="preserve">-:Chapter </w:t>
+        <w:t xml:space="preserve"> </w:t>
       </w:r>
       <w:r>
         <w:rPr>
@@ -6935,7 +8261,7 @@
           <w:szCs w:val="32"/>
         </w:rPr>
       </w:pPr>
-      <w:hyperlink r:id="rId25" w:history="1">
+      <w:hyperlink r:id="rId31" w:history="1">
         <w:r>
           <w:rPr>
             <w:rStyle w:val="Hyperlink"/>
@@ -7021,7 +8347,7 @@
           <w:szCs w:val="32"/>
         </w:rPr>
       </w:pPr>
-      <w:hyperlink r:id="rId26" w:history="1">
+      <w:hyperlink r:id="rId32" w:history="1">
         <w:r>
           <w:rPr>
             <w:rStyle w:val="Hyperlink"/>
@@ -7107,7 +8433,7 @@
           <w:szCs w:val="32"/>
         </w:rPr>
       </w:pPr>
-      <w:hyperlink r:id="rId27" w:history="1">
+      <w:hyperlink r:id="rId33" w:history="1">
         <w:r>
           <w:rPr>
             <w:rStyle w:val="Hyperlink"/>
@@ -7194,7 +8520,7 @@
           <w:szCs w:val="32"/>
         </w:rPr>
       </w:pPr>
-      <w:hyperlink r:id="rId28" w:history="1">
+      <w:hyperlink r:id="rId34" w:history="1">
         <w:r>
           <w:rPr>
             <w:rStyle w:val="Hyperlink"/>
@@ -7281,7 +8607,7 @@
           <w:szCs w:val="32"/>
         </w:rPr>
       </w:pPr>
-      <w:hyperlink r:id="rId29" w:history="1">
+      <w:hyperlink r:id="rId35" w:history="1">
         <w:r>
           <w:rPr>
             <w:rStyle w:val="Hyperlink"/>
@@ -7323,8 +8649,20 @@
           <w:sz w:val="32"/>
           <w:szCs w:val="32"/>
         </w:rPr>
-        <w:t>^ Design Insprations</w:t>
-      </w:r>
+        <w:t xml:space="preserve">^ Design </w:t>
+      </w:r>
+      <w:proofErr w:type="spellStart"/>
+      <w:r>
+        <w:rPr>
+          <w:rFonts w:ascii="Clash Display" w:hAnsi="Clash Display"/>
+          <w:b/>
+          <w:bCs/>
+          <w:sz w:val="32"/>
+          <w:szCs w:val="32"/>
+        </w:rPr>
+        <w:t>Insprations</w:t>
+      </w:r>
+      <w:proofErr w:type="spellEnd"/>
     </w:p>
     <w:p>
       <w:pPr>
@@ -7368,7 +8706,7 @@
           <w:szCs w:val="32"/>
         </w:rPr>
       </w:pPr>
-      <w:hyperlink r:id="rId30" w:history="1">
+      <w:hyperlink r:id="rId36" w:history="1">
         <w:r>
           <w:rPr>
             <w:rStyle w:val="Hyperlink"/>
@@ -8527,6 +9865,7 @@
     <w:rsid w:val="001F0DF5"/>
     <w:rsid w:val="00B759B4"/>
     <w:rsid w:val="00E933D1"/>
+    <w:rsid w:val="00F514E5"/>
   </w:rsids>
   <m:mathPr>
     <m:mathFont m:val="Cambria Math"/>

</xml_diff>

<commit_message>
Transfer Table Queries Updated
</commit_message>
<xml_diff>
--- a/Web Wallet Report Fragments/NEW/Web Wallet Report Sem-6.docx
+++ b/Web Wallet Report Fragments/NEW/Web Wallet Report Sem-6.docx
@@ -7653,6 +7653,64 @@
           <w:szCs w:val="36"/>
         </w:rPr>
       </w:pPr>
+      <w:r>
+        <w:rPr>
+          <w:rFonts w:ascii="Clash Display" w:hAnsi="Clash Display"/>
+          <w:b/>
+          <w:bCs/>
+          <w:noProof/>
+          <w:sz w:val="36"/>
+          <w:szCs w:val="36"/>
+        </w:rPr>
+        <w:drawing>
+          <wp:inline distT="0" distB="0" distL="0" distR="0" wp14:anchorId="10E0256A" wp14:editId="32B6F730">
+            <wp:extent cx="5943600" cy="2843742"/>
+            <wp:effectExtent l="0" t="0" r="0" b="0"/>
+            <wp:docPr id="779085651" name="Picture 7"/>
+            <wp:cNvGraphicFramePr>
+              <a:graphicFrameLocks xmlns:a="http://schemas.openxmlformats.org/drawingml/2006/main" noChangeAspect="1"/>
+            </wp:cNvGraphicFramePr>
+            <a:graphic xmlns:a="http://schemas.openxmlformats.org/drawingml/2006/main">
+              <a:graphicData uri="http://schemas.openxmlformats.org/drawingml/2006/picture">
+                <pic:pic xmlns:pic="http://schemas.openxmlformats.org/drawingml/2006/picture">
+                  <pic:nvPicPr>
+                    <pic:cNvPr id="779085651" name="Picture 779085651"/>
+                    <pic:cNvPicPr/>
+                  </pic:nvPicPr>
+                  <pic:blipFill rotWithShape="1">
+                    <a:blip r:embed="rId31" cstate="print">
+                      <a:extLst>
+                        <a:ext uri="{28A0092B-C50C-407E-A947-70E740481C1C}">
+                          <a14:useLocalDpi xmlns:a14="http://schemas.microsoft.com/office/drawing/2010/main" val="0"/>
+                        </a:ext>
+                      </a:extLst>
+                    </a:blip>
+                    <a:srcRect t="14941"/>
+                    <a:stretch/>
+                  </pic:blipFill>
+                  <pic:spPr bwMode="auto">
+                    <a:xfrm>
+                      <a:off x="0" y="0"/>
+                      <a:ext cx="5943600" cy="2843742"/>
+                    </a:xfrm>
+                    <a:prstGeom prst="rect">
+                      <a:avLst/>
+                    </a:prstGeom>
+                    <a:ln>
+                      <a:noFill/>
+                    </a:ln>
+                    <a:extLst>
+                      <a:ext uri="{53640926-AAD7-44D8-BBD7-CCE9431645EC}">
+                        <a14:shadowObscured xmlns:a14="http://schemas.microsoft.com/office/drawing/2010/main"/>
+                      </a:ext>
+                    </a:extLst>
+                  </pic:spPr>
+                </pic:pic>
+              </a:graphicData>
+            </a:graphic>
+          </wp:inline>
+        </w:drawing>
+      </w:r>
     </w:p>
     <w:p>
       <w:pPr>
@@ -7682,6 +7740,428 @@
     </w:p>
     <w:p>
       <w:pPr>
+        <w:tabs>
+          <w:tab w:val="left" w:pos="567"/>
+        </w:tabs>
+        <w:rPr>
+          <w:rFonts w:ascii="Clash Display" w:hAnsi="Clash Display"/>
+          <w:b/>
+          <w:bCs/>
+          <w:sz w:val="36"/>
+          <w:szCs w:val="36"/>
+        </w:rPr>
+      </w:pPr>
+    </w:p>
+    <w:p>
+      <w:pPr>
+        <w:jc w:val="both"/>
+        <w:rPr>
+          <w:rFonts w:ascii="Clash Display" w:hAnsi="Clash Display"/>
+          <w:b/>
+          <w:bCs/>
+          <w:sz w:val="36"/>
+          <w:szCs w:val="36"/>
+        </w:rPr>
+      </w:pPr>
+      <w:r>
+        <w:rPr>
+          <w:rFonts w:ascii="Clash Display" w:hAnsi="Clash Display"/>
+          <w:b/>
+          <w:bCs/>
+          <w:sz w:val="36"/>
+          <w:szCs w:val="36"/>
+        </w:rPr>
+        <w:lastRenderedPageBreak/>
+        <w:t>Transfer</w:t>
+      </w:r>
+      <w:r>
+        <w:rPr>
+          <w:rFonts w:ascii="Clash Display" w:hAnsi="Clash Display"/>
+          <w:b/>
+          <w:bCs/>
+          <w:sz w:val="36"/>
+          <w:szCs w:val="36"/>
+        </w:rPr>
+        <w:t xml:space="preserve"> </w:t>
+      </w:r>
+      <w:proofErr w:type="gramStart"/>
+      <w:r>
+        <w:rPr>
+          <w:rFonts w:ascii="Clash Display" w:hAnsi="Clash Display"/>
+          <w:b/>
+          <w:bCs/>
+          <w:sz w:val="36"/>
+          <w:szCs w:val="36"/>
+        </w:rPr>
+        <w:t>Page</w:t>
+      </w:r>
+      <w:r>
+        <w:rPr>
+          <w:rFonts w:ascii="Clash Display" w:hAnsi="Clash Display"/>
+          <w:b/>
+          <w:bCs/>
+          <w:sz w:val="36"/>
+          <w:szCs w:val="36"/>
+        </w:rPr>
+        <w:t xml:space="preserve"> :</w:t>
+      </w:r>
+      <w:proofErr w:type="gramEnd"/>
+      <w:r>
+        <w:rPr>
+          <w:rFonts w:ascii="Clash Display" w:hAnsi="Clash Display"/>
+          <w:b/>
+          <w:bCs/>
+          <w:sz w:val="36"/>
+          <w:szCs w:val="36"/>
+        </w:rPr>
+        <w:t>-</w:t>
+      </w:r>
+    </w:p>
+    <w:p>
+      <w:pPr>
+        <w:jc w:val="both"/>
+        <w:rPr>
+          <w:rFonts w:ascii="Clash Display" w:hAnsi="Clash Display"/>
+          <w:b/>
+          <w:bCs/>
+          <w:sz w:val="36"/>
+          <w:szCs w:val="36"/>
+        </w:rPr>
+      </w:pPr>
+      <w:r>
+        <w:rPr>
+          <w:rFonts w:ascii="Clash Display" w:hAnsi="Clash Display"/>
+          <w:b/>
+          <w:bCs/>
+          <w:noProof/>
+          <w:sz w:val="36"/>
+          <w:szCs w:val="36"/>
+        </w:rPr>
+        <w:drawing>
+          <wp:inline distT="0" distB="0" distL="0" distR="0" wp14:anchorId="45120B04" wp14:editId="0C4A392B">
+            <wp:extent cx="5943600" cy="2810510"/>
+            <wp:effectExtent l="0" t="0" r="0" b="8890"/>
+            <wp:docPr id="365371401" name="Picture 8"/>
+            <wp:cNvGraphicFramePr>
+              <a:graphicFrameLocks xmlns:a="http://schemas.openxmlformats.org/drawingml/2006/main" noChangeAspect="1"/>
+            </wp:cNvGraphicFramePr>
+            <a:graphic xmlns:a="http://schemas.openxmlformats.org/drawingml/2006/main">
+              <a:graphicData uri="http://schemas.openxmlformats.org/drawingml/2006/picture">
+                <pic:pic xmlns:pic="http://schemas.openxmlformats.org/drawingml/2006/picture">
+                  <pic:nvPicPr>
+                    <pic:cNvPr id="365371401" name="Picture 365371401"/>
+                    <pic:cNvPicPr/>
+                  </pic:nvPicPr>
+                  <pic:blipFill>
+                    <a:blip r:embed="rId32" cstate="print">
+                      <a:extLst>
+                        <a:ext uri="{28A0092B-C50C-407E-A947-70E740481C1C}">
+                          <a14:useLocalDpi xmlns:a14="http://schemas.microsoft.com/office/drawing/2010/main" val="0"/>
+                        </a:ext>
+                      </a:extLst>
+                    </a:blip>
+                    <a:stretch>
+                      <a:fillRect/>
+                    </a:stretch>
+                  </pic:blipFill>
+                  <pic:spPr>
+                    <a:xfrm>
+                      <a:off x="0" y="0"/>
+                      <a:ext cx="5943600" cy="2810510"/>
+                    </a:xfrm>
+                    <a:prstGeom prst="rect">
+                      <a:avLst/>
+                    </a:prstGeom>
+                  </pic:spPr>
+                </pic:pic>
+              </a:graphicData>
+            </a:graphic>
+          </wp:inline>
+        </w:drawing>
+      </w:r>
+    </w:p>
+    <w:p>
+      <w:pPr>
+        <w:jc w:val="both"/>
+        <w:rPr>
+          <w:rFonts w:ascii="Clash Display" w:hAnsi="Clash Display"/>
+          <w:b/>
+          <w:bCs/>
+          <w:sz w:val="36"/>
+          <w:szCs w:val="36"/>
+        </w:rPr>
+      </w:pPr>
+      <w:r>
+        <w:rPr>
+          <w:rFonts w:ascii="Clash Display" w:hAnsi="Clash Display"/>
+          <w:b/>
+          <w:bCs/>
+          <w:sz w:val="36"/>
+          <w:szCs w:val="36"/>
+        </w:rPr>
+        <w:t>Transfer</w:t>
+      </w:r>
+      <w:r>
+        <w:rPr>
+          <w:rFonts w:ascii="Clash Display" w:hAnsi="Clash Display"/>
+          <w:b/>
+          <w:bCs/>
+          <w:sz w:val="36"/>
+          <w:szCs w:val="36"/>
+        </w:rPr>
+        <w:t xml:space="preserve"> Ask Password</w:t>
+      </w:r>
+      <w:r>
+        <w:rPr>
+          <w:rFonts w:ascii="Clash Display" w:hAnsi="Clash Display"/>
+          <w:b/>
+          <w:bCs/>
+          <w:sz w:val="36"/>
+          <w:szCs w:val="36"/>
+        </w:rPr>
+        <w:t xml:space="preserve"> </w:t>
+      </w:r>
+      <w:proofErr w:type="gramStart"/>
+      <w:r>
+        <w:rPr>
+          <w:rFonts w:ascii="Clash Display" w:hAnsi="Clash Display"/>
+          <w:b/>
+          <w:bCs/>
+          <w:sz w:val="36"/>
+          <w:szCs w:val="36"/>
+        </w:rPr>
+        <w:t>Page</w:t>
+      </w:r>
+      <w:r>
+        <w:rPr>
+          <w:rFonts w:ascii="Clash Display" w:hAnsi="Clash Display"/>
+          <w:b/>
+          <w:bCs/>
+          <w:sz w:val="36"/>
+          <w:szCs w:val="36"/>
+        </w:rPr>
+        <w:t xml:space="preserve"> :</w:t>
+      </w:r>
+      <w:proofErr w:type="gramEnd"/>
+      <w:r>
+        <w:rPr>
+          <w:rFonts w:ascii="Clash Display" w:hAnsi="Clash Display"/>
+          <w:b/>
+          <w:bCs/>
+          <w:sz w:val="36"/>
+          <w:szCs w:val="36"/>
+        </w:rPr>
+        <w:t>-</w:t>
+      </w:r>
+    </w:p>
+    <w:p>
+      <w:pPr>
+        <w:jc w:val="both"/>
+        <w:rPr>
+          <w:rFonts w:ascii="Clash Display" w:hAnsi="Clash Display"/>
+          <w:b/>
+          <w:bCs/>
+          <w:sz w:val="36"/>
+          <w:szCs w:val="36"/>
+        </w:rPr>
+      </w:pPr>
+      <w:r>
+        <w:rPr>
+          <w:rFonts w:ascii="Clash Display" w:hAnsi="Clash Display"/>
+          <w:b/>
+          <w:bCs/>
+          <w:noProof/>
+          <w:sz w:val="36"/>
+          <w:szCs w:val="36"/>
+        </w:rPr>
+        <w:drawing>
+          <wp:inline distT="0" distB="0" distL="0" distR="0" wp14:anchorId="0F8D0363" wp14:editId="0C48C2EF">
+            <wp:extent cx="5943600" cy="2813685"/>
+            <wp:effectExtent l="0" t="0" r="0" b="5715"/>
+            <wp:docPr id="1455545834" name="Picture 9"/>
+            <wp:cNvGraphicFramePr>
+              <a:graphicFrameLocks xmlns:a="http://schemas.openxmlformats.org/drawingml/2006/main" noChangeAspect="1"/>
+            </wp:cNvGraphicFramePr>
+            <a:graphic xmlns:a="http://schemas.openxmlformats.org/drawingml/2006/main">
+              <a:graphicData uri="http://schemas.openxmlformats.org/drawingml/2006/picture">
+                <pic:pic xmlns:pic="http://schemas.openxmlformats.org/drawingml/2006/picture">
+                  <pic:nvPicPr>
+                    <pic:cNvPr id="1455545834" name="Picture 1455545834"/>
+                    <pic:cNvPicPr/>
+                  </pic:nvPicPr>
+                  <pic:blipFill>
+                    <a:blip r:embed="rId33" cstate="print">
+                      <a:extLst>
+                        <a:ext uri="{28A0092B-C50C-407E-A947-70E740481C1C}">
+                          <a14:useLocalDpi xmlns:a14="http://schemas.microsoft.com/office/drawing/2010/main" val="0"/>
+                        </a:ext>
+                      </a:extLst>
+                    </a:blip>
+                    <a:stretch>
+                      <a:fillRect/>
+                    </a:stretch>
+                  </pic:blipFill>
+                  <pic:spPr>
+                    <a:xfrm>
+                      <a:off x="0" y="0"/>
+                      <a:ext cx="5943600" cy="2813685"/>
+                    </a:xfrm>
+                    <a:prstGeom prst="rect">
+                      <a:avLst/>
+                    </a:prstGeom>
+                  </pic:spPr>
+                </pic:pic>
+              </a:graphicData>
+            </a:graphic>
+          </wp:inline>
+        </w:drawing>
+      </w:r>
+    </w:p>
+    <w:p>
+      <w:pPr>
+        <w:tabs>
+          <w:tab w:val="left" w:pos="567"/>
+        </w:tabs>
+        <w:rPr>
+          <w:rFonts w:ascii="Clash Display" w:hAnsi="Clash Display"/>
+          <w:b/>
+          <w:bCs/>
+          <w:sz w:val="36"/>
+          <w:szCs w:val="36"/>
+        </w:rPr>
+      </w:pPr>
+    </w:p>
+    <w:p>
+      <w:pPr>
+        <w:tabs>
+          <w:tab w:val="left" w:pos="567"/>
+        </w:tabs>
+        <w:rPr>
+          <w:rFonts w:ascii="Clash Display" w:hAnsi="Clash Display"/>
+          <w:b/>
+          <w:bCs/>
+          <w:sz w:val="36"/>
+          <w:szCs w:val="36"/>
+        </w:rPr>
+      </w:pPr>
+    </w:p>
+    <w:p>
+      <w:pPr>
+        <w:tabs>
+          <w:tab w:val="left" w:pos="567"/>
+        </w:tabs>
+        <w:rPr>
+          <w:rFonts w:ascii="Clash Display" w:hAnsi="Clash Display"/>
+          <w:b/>
+          <w:bCs/>
+          <w:sz w:val="36"/>
+          <w:szCs w:val="36"/>
+        </w:rPr>
+      </w:pPr>
+    </w:p>
+    <w:p>
+      <w:pPr>
+        <w:jc w:val="both"/>
+        <w:rPr>
+          <w:rFonts w:ascii="Clash Display" w:hAnsi="Clash Display"/>
+          <w:b/>
+          <w:bCs/>
+          <w:sz w:val="36"/>
+          <w:szCs w:val="36"/>
+        </w:rPr>
+      </w:pPr>
+      <w:r>
+        <w:rPr>
+          <w:rFonts w:ascii="Clash Display" w:hAnsi="Clash Display"/>
+          <w:b/>
+          <w:bCs/>
+          <w:sz w:val="36"/>
+          <w:szCs w:val="36"/>
+        </w:rPr>
+        <w:lastRenderedPageBreak/>
+        <w:t>Transfer</w:t>
+      </w:r>
+      <w:r>
+        <w:rPr>
+          <w:rFonts w:ascii="Clash Display" w:hAnsi="Clash Display"/>
+          <w:b/>
+          <w:bCs/>
+          <w:sz w:val="36"/>
+          <w:szCs w:val="36"/>
+        </w:rPr>
+        <w:t xml:space="preserve"> Success</w:t>
+      </w:r>
+      <w:r>
+        <w:rPr>
+          <w:rFonts w:ascii="Clash Display" w:hAnsi="Clash Display"/>
+          <w:b/>
+          <w:bCs/>
+          <w:sz w:val="36"/>
+          <w:szCs w:val="36"/>
+        </w:rPr>
+        <w:t xml:space="preserve"> </w:t>
+      </w:r>
+      <w:proofErr w:type="gramStart"/>
+      <w:r>
+        <w:rPr>
+          <w:rFonts w:ascii="Clash Display" w:hAnsi="Clash Display"/>
+          <w:b/>
+          <w:bCs/>
+          <w:sz w:val="36"/>
+          <w:szCs w:val="36"/>
+        </w:rPr>
+        <w:t>Page</w:t>
+      </w:r>
+      <w:r>
+        <w:rPr>
+          <w:rFonts w:ascii="Clash Display" w:hAnsi="Clash Display"/>
+          <w:b/>
+          <w:bCs/>
+          <w:sz w:val="36"/>
+          <w:szCs w:val="36"/>
+        </w:rPr>
+        <w:t xml:space="preserve"> :</w:t>
+      </w:r>
+      <w:proofErr w:type="gramEnd"/>
+      <w:r>
+        <w:rPr>
+          <w:rFonts w:ascii="Clash Display" w:hAnsi="Clash Display"/>
+          <w:b/>
+          <w:bCs/>
+          <w:sz w:val="36"/>
+          <w:szCs w:val="36"/>
+        </w:rPr>
+        <w:t>-</w:t>
+      </w:r>
+    </w:p>
+    <w:p>
+      <w:pPr>
+        <w:jc w:val="both"/>
+        <w:rPr>
+          <w:rFonts w:ascii="Clash Display" w:hAnsi="Clash Display"/>
+          <w:b/>
+          <w:bCs/>
+          <w:sz w:val="36"/>
+          <w:szCs w:val="36"/>
+        </w:rPr>
+      </w:pPr>
+    </w:p>
+    <w:p>
+      <w:pPr>
+        <w:tabs>
+          <w:tab w:val="left" w:pos="567"/>
+        </w:tabs>
+        <w:rPr>
+          <w:rFonts w:ascii="Clash Display" w:hAnsi="Clash Display"/>
+          <w:b/>
+          <w:bCs/>
+          <w:sz w:val="36"/>
+          <w:szCs w:val="36"/>
+        </w:rPr>
+      </w:pPr>
+    </w:p>
+    <w:p>
+      <w:pPr>
         <w:jc w:val="center"/>
         <w:rPr>
           <w:rFonts w:ascii="Clash Display" w:hAnsi="Clash Display"/>
@@ -7741,7 +8221,6 @@
           <w:szCs w:val="96"/>
           <w:u w:val="single"/>
         </w:rPr>
-        <w:lastRenderedPageBreak/>
         <w:t>-:Chapter</w:t>
       </w:r>
       <w:proofErr w:type="gramEnd"/>
@@ -7889,6 +8368,7 @@
           <w:sz w:val="32"/>
           <w:szCs w:val="32"/>
         </w:rPr>
+        <w:lastRenderedPageBreak/>
         <w:t>One of the significant achievements of this project was gaining valuable knowledge and experience in web technologies, specifically in OOP PHP and database management. This allowed us to build a robust and secure platform that met the standards and requirements of modern banking systems.</w:t>
       </w:r>
     </w:p>
@@ -7943,70 +8423,70 @@
           <w:sz w:val="32"/>
           <w:szCs w:val="32"/>
         </w:rPr>
-        <w:t xml:space="preserve">Additionally, the efficient management of the database was a crucial aspect of the project. We focused on designing an optimized database structure that supported seamless data retrieval, storage, and transaction management. This enabled </w:t>
-      </w:r>
-      <w:r>
+        <w:t>Additionally, the efficient management of the database was a crucial aspect of the project. We focused on designing an optimized database structure that supported seamless data retrieval, storage, and transaction management. This enabled users to perform banking operations smoothly, with minimal delays or errors.</w:t>
+      </w:r>
+    </w:p>
+    <w:p>
+      <w:pPr>
+        <w:jc w:val="both"/>
         <w:rPr>
           <w:rFonts w:ascii="Clash Display" w:hAnsi="Clash Display"/>
           <w:sz w:val="32"/>
           <w:szCs w:val="32"/>
         </w:rPr>
-        <w:lastRenderedPageBreak/>
-        <w:t>users to perform banking operations smoothly, with minimal delays or errors.</w:t>
-      </w:r>
-    </w:p>
-    <w:p>
-      <w:pPr>
-        <w:jc w:val="both"/>
+      </w:pPr>
+      <w:r>
         <w:rPr>
           <w:rFonts w:ascii="Clash Display" w:hAnsi="Clash Display"/>
           <w:sz w:val="32"/>
           <w:szCs w:val="32"/>
         </w:rPr>
-      </w:pPr>
-      <w:r>
+        <w:t>Throughout the project, we emphasized user experience and security. We prioritized intuitive navigation and a visually appealing interface, ensuring that users could easily navigate through various banking services. Simultaneously, robust security measures, such as encryption and authentication protocols, were implemented to safeguard sensitive user information and transactions.</w:t>
+      </w:r>
+    </w:p>
+    <w:p>
+      <w:pPr>
+        <w:jc w:val="both"/>
         <w:rPr>
           <w:rFonts w:ascii="Clash Display" w:hAnsi="Clash Display"/>
           <w:sz w:val="32"/>
           <w:szCs w:val="32"/>
         </w:rPr>
-        <w:t>Throughout the project, we emphasized user experience and security. We prioritized intuitive navigation and a visually appealing interface, ensuring that users could easily navigate through various banking services. Simultaneously, robust security measures, such as encryption and authentication protocols, were implemented to safeguard sensitive user information and transactions.</w:t>
-      </w:r>
-    </w:p>
-    <w:p>
-      <w:pPr>
-        <w:jc w:val="both"/>
+      </w:pPr>
+      <w:r>
         <w:rPr>
           <w:rFonts w:ascii="Clash Display" w:hAnsi="Clash Display"/>
           <w:sz w:val="32"/>
           <w:szCs w:val="32"/>
         </w:rPr>
-      </w:pPr>
+        <w:t xml:space="preserve">Overall, the </w:t>
+      </w:r>
+      <w:proofErr w:type="spellStart"/>
       <w:r>
         <w:rPr>
           <w:rFonts w:ascii="Clash Display" w:hAnsi="Clash Display"/>
           <w:sz w:val="32"/>
           <w:szCs w:val="32"/>
         </w:rPr>
-        <w:t xml:space="preserve">Overall, the </w:t>
-      </w:r>
-      <w:proofErr w:type="spellStart"/>
+        <w:t>WeBank</w:t>
+      </w:r>
+      <w:proofErr w:type="spellEnd"/>
       <w:r>
         <w:rPr>
           <w:rFonts w:ascii="Clash Display" w:hAnsi="Clash Display"/>
           <w:sz w:val="32"/>
           <w:szCs w:val="32"/>
         </w:rPr>
-        <w:t>WeBank</w:t>
-      </w:r>
-      <w:proofErr w:type="spellEnd"/>
+        <w:t xml:space="preserve"> project provided us with a comprehensive understanding of web technologies, OOP PHP, and database management in the context of banking applications. By successfully developing a functional and user-friendly banking </w:t>
+      </w:r>
       <w:r>
         <w:rPr>
           <w:rFonts w:ascii="Clash Display" w:hAnsi="Clash Display"/>
           <w:sz w:val="32"/>
           <w:szCs w:val="32"/>
         </w:rPr>
-        <w:t xml:space="preserve"> project provided us with a comprehensive understanding of web technologies, OOP PHP, and database management in the context of banking applications. By successfully developing a functional and user-friendly banking website, we have demonstrated our ability to apply theoretical knowledge to real-world scenarios.</w:t>
+        <w:lastRenderedPageBreak/>
+        <w:t>website, we have demonstrated our ability to apply theoretical knowledge to real-world scenarios.</w:t>
       </w:r>
     </w:p>
     <w:p>
@@ -8100,7 +8580,6 @@
           <w:szCs w:val="96"/>
           <w:u w:val="single"/>
         </w:rPr>
-        <w:lastRenderedPageBreak/>
         <w:t>-:Chapter</w:t>
       </w:r>
       <w:proofErr w:type="gramEnd"/>
@@ -8261,7 +8740,7 @@
           <w:szCs w:val="32"/>
         </w:rPr>
       </w:pPr>
-      <w:hyperlink r:id="rId31" w:history="1">
+      <w:hyperlink r:id="rId34" w:history="1">
         <w:r>
           <w:rPr>
             <w:rStyle w:val="Hyperlink"/>
@@ -8347,7 +8826,7 @@
           <w:szCs w:val="32"/>
         </w:rPr>
       </w:pPr>
-      <w:hyperlink r:id="rId32" w:history="1">
+      <w:hyperlink r:id="rId35" w:history="1">
         <w:r>
           <w:rPr>
             <w:rStyle w:val="Hyperlink"/>
@@ -8433,7 +8912,7 @@
           <w:szCs w:val="32"/>
         </w:rPr>
       </w:pPr>
-      <w:hyperlink r:id="rId33" w:history="1">
+      <w:hyperlink r:id="rId36" w:history="1">
         <w:r>
           <w:rPr>
             <w:rStyle w:val="Hyperlink"/>
@@ -8520,7 +8999,7 @@
           <w:szCs w:val="32"/>
         </w:rPr>
       </w:pPr>
-      <w:hyperlink r:id="rId34" w:history="1">
+      <w:hyperlink r:id="rId37" w:history="1">
         <w:r>
           <w:rPr>
             <w:rStyle w:val="Hyperlink"/>
@@ -8607,7 +9086,7 @@
           <w:szCs w:val="32"/>
         </w:rPr>
       </w:pPr>
-      <w:hyperlink r:id="rId35" w:history="1">
+      <w:hyperlink r:id="rId38" w:history="1">
         <w:r>
           <w:rPr>
             <w:rStyle w:val="Hyperlink"/>
@@ -8706,7 +9185,7 @@
           <w:szCs w:val="32"/>
         </w:rPr>
       </w:pPr>
-      <w:hyperlink r:id="rId36" w:history="1">
+      <w:hyperlink r:id="rId39" w:history="1">
         <w:r>
           <w:rPr>
             <w:rStyle w:val="Hyperlink"/>
@@ -9861,11 +10340,11 @@
   <w:rsids>
     <w:rsidRoot w:val="001C3A36"/>
     <w:rsid w:val="000A6A28"/>
+    <w:rsid w:val="00145C13"/>
     <w:rsid w:val="001C3A36"/>
     <w:rsid w:val="001F0DF5"/>
     <w:rsid w:val="00B759B4"/>
     <w:rsid w:val="00E933D1"/>
-    <w:rsid w:val="00F514E5"/>
   </w:rsids>
   <m:mathPr>
     <m:mathFont m:val="Cambria Math"/>

</xml_diff>